<commit_message>
Them nguyen ly hoat dong va cac mo hinh AI
</commit_message>
<xml_diff>
--- a/Báo cáo-Tìm hiểu AI.docx
+++ b/Báo cáo-Tìm hiểu AI.docx
@@ -8808,7 +8808,35 @@
         <w:rPr>
           <w:rFonts w:cstheme="minorHAnsi"/>
         </w:rPr>
-        <w:t xml:space="preserve"> trong những công nghệ tiên tiến trong lĩnh vực trí tuệ nhân tạo, mang đến những giải pháp sáng tạo cho việc xử lý và phân tích dữ liệu. </w:t>
+        <w:t xml:space="preserve"> </w:t>
+      </w:r>
+      <w:proofErr w:type="spellStart"/>
+      <w:r>
+        <w:rPr>
+          <w:rFonts w:cstheme="minorHAnsi"/>
+        </w:rPr>
+        <w:t>trong</w:t>
+      </w:r>
+      <w:proofErr w:type="spellEnd"/>
+      <w:r>
+        <w:rPr>
+          <w:rFonts w:cstheme="minorHAnsi"/>
+        </w:rPr>
+        <w:t xml:space="preserve"> </w:t>
+      </w:r>
+      <w:proofErr w:type="spellStart"/>
+      <w:r>
+        <w:rPr>
+          <w:rFonts w:cstheme="minorHAnsi"/>
+        </w:rPr>
+        <w:t>những</w:t>
+      </w:r>
+      <w:proofErr w:type="spellEnd"/>
+      <w:r>
+        <w:rPr>
+          <w:rFonts w:cstheme="minorHAnsi"/>
+        </w:rPr>
+        <w:t xml:space="preserve"> công nghệ tiên tiến trong lĩnh vực trí tuệ nhân tạo, mang đến những giải pháp sáng tạo cho việc xử lý và phân tích dữ liệu. </w:t>
       </w:r>
       <w:r>
         <w:rPr>
@@ -8842,6 +8870,8 @@
         <w:rPr>
           <w:rFonts w:asciiTheme="minorHAnsi" w:hAnsiTheme="minorHAnsi" w:cstheme="minorHAnsi"/>
           <w:b/>
+          <w:sz w:val="22"/>
+          <w:szCs w:val="22"/>
           <w:lang w:val="en-US"/>
         </w:rPr>
         <w:t>Khởi</w:t>
@@ -8851,6 +8881,8 @@
         <w:rPr>
           <w:rFonts w:asciiTheme="minorHAnsi" w:hAnsiTheme="minorHAnsi" w:cstheme="minorHAnsi"/>
           <w:b/>
+          <w:sz w:val="22"/>
+          <w:szCs w:val="22"/>
           <w:lang w:val="en-US"/>
         </w:rPr>
         <w:t xml:space="preserve"> </w:t>
@@ -8860,6 +8892,8 @@
         <w:rPr>
           <w:rFonts w:asciiTheme="minorHAnsi" w:hAnsiTheme="minorHAnsi" w:cstheme="minorHAnsi"/>
           <w:b/>
+          <w:sz w:val="22"/>
+          <w:szCs w:val="22"/>
           <w:lang w:val="en-US"/>
         </w:rPr>
         <w:t>đầu</w:t>
@@ -10117,12 +10151,14 @@
         <w:ind w:left="1440"/>
         <w:rPr>
           <w:rFonts w:asciiTheme="minorHAnsi" w:hAnsiTheme="minorHAnsi" w:cstheme="minorHAnsi"/>
-          <w:szCs w:val="22"/>
-        </w:rPr>
-      </w:pPr>
-      <w:r>
-        <w:rPr>
-          <w:rFonts w:asciiTheme="minorHAnsi" w:hAnsiTheme="minorHAnsi" w:cstheme="minorHAnsi"/>
+          <w:sz w:val="22"/>
+          <w:szCs w:val="22"/>
+        </w:rPr>
+      </w:pPr>
+      <w:r>
+        <w:rPr>
+          <w:rFonts w:asciiTheme="minorHAnsi" w:hAnsiTheme="minorHAnsi" w:cstheme="minorHAnsi"/>
+          <w:sz w:val="22"/>
           <w:szCs w:val="22"/>
         </w:rPr>
         <w:t>Trong giai đoạn đầu, nhóm phát triển tập trung vào việc nghiên cứu các thuật toán học máy và xử lý ngôn ngữ tự nhiên. Họ đã thử nghiệm nhiều mô hình khác nhau để tìm ra giải pháp tối ưu cho việc tạo ra nội dung tự động.</w:t>
@@ -10156,70 +10192,17 @@
           <w:rFonts w:asciiTheme="minorHAnsi" w:hAnsiTheme="minorHAnsi" w:cstheme="minorHAnsi"/>
           <w:sz w:val="22"/>
           <w:szCs w:val="22"/>
-          <w:lang w:val="en-US"/>
-        </w:rPr>
-      </w:pPr>
-      <w:r>
-        <w:rPr>
-          <w:rFonts w:asciiTheme="minorHAnsi" w:hAnsiTheme="minorHAnsi" w:cstheme="minorHAnsi"/>
-          <w:sz w:val="22"/>
-          <w:szCs w:val="22"/>
-          <w:lang w:val="en-US"/>
+        </w:rPr>
+      </w:pPr>
+      <w:r>
+        <w:rPr>
+          <w:rFonts w:asciiTheme="minorHAnsi" w:hAnsiTheme="minorHAnsi" w:cstheme="minorHAnsi"/>
+          <w:sz w:val="22"/>
+          <w:szCs w:val="22"/>
         </w:rPr>
         <w:lastRenderedPageBreak/>
-        <w:t xml:space="preserve">2022: Ra </w:t>
-      </w:r>
-      <w:proofErr w:type="spellStart"/>
-      <w:r>
-        <w:rPr>
-          <w:rFonts w:asciiTheme="minorHAnsi" w:hAnsiTheme="minorHAnsi" w:cstheme="minorHAnsi"/>
-          <w:sz w:val="22"/>
-          <w:szCs w:val="22"/>
-          <w:lang w:val="en-US"/>
-        </w:rPr>
-        <w:t>mắt</w:t>
-      </w:r>
-      <w:proofErr w:type="spellEnd"/>
-      <w:r>
-        <w:rPr>
-          <w:rFonts w:asciiTheme="minorHAnsi" w:hAnsiTheme="minorHAnsi" w:cstheme="minorHAnsi"/>
-          <w:sz w:val="22"/>
-          <w:szCs w:val="22"/>
-          <w:lang w:val="en-US"/>
-        </w:rPr>
-        <w:t xml:space="preserve"> </w:t>
-      </w:r>
-      <w:proofErr w:type="spellStart"/>
-      <w:r>
-        <w:rPr>
-          <w:rFonts w:asciiTheme="minorHAnsi" w:hAnsiTheme="minorHAnsi" w:cstheme="minorHAnsi"/>
-          <w:sz w:val="22"/>
-          <w:szCs w:val="22"/>
-          <w:lang w:val="en-US"/>
-        </w:rPr>
-        <w:t>sản</w:t>
-      </w:r>
-      <w:proofErr w:type="spellEnd"/>
-      <w:r>
-        <w:rPr>
-          <w:rFonts w:asciiTheme="minorHAnsi" w:hAnsiTheme="minorHAnsi" w:cstheme="minorHAnsi"/>
-          <w:sz w:val="22"/>
-          <w:szCs w:val="22"/>
-          <w:lang w:val="en-US"/>
-        </w:rPr>
-        <w:t xml:space="preserve"> </w:t>
-      </w:r>
-      <w:proofErr w:type="spellStart"/>
-      <w:r>
-        <w:rPr>
-          <w:rFonts w:asciiTheme="minorHAnsi" w:hAnsiTheme="minorHAnsi" w:cstheme="minorHAnsi"/>
-          <w:sz w:val="22"/>
-          <w:szCs w:val="22"/>
-          <w:lang w:val="en-US"/>
-        </w:rPr>
-        <w:t>phẩm</w:t>
-      </w:r>
-      <w:proofErr w:type="spellEnd"/>
+        <w:t>2022: Ra mắt sản phẩm</w:t>
+      </w:r>
     </w:p>
     <w:p>
       <w:pPr>
@@ -10264,8 +10247,6 @@
         </w:rPr>
         <w:t xml:space="preserve">2023: Mở rộng và cải tiến </w:t>
       </w:r>
-      <w:bookmarkStart w:id="1" w:name="_GoBack"/>
-      <w:bookmarkEnd w:id="1"/>
     </w:p>
     <w:p>
       <w:pPr>
@@ -10296,53 +10277,19 @@
           <w:rFonts w:eastAsia="Times New Roman" w:cstheme="minorHAnsi"/>
           <w:kern w:val="0"/>
           <w:szCs w:val="22"/>
-          <w:lang w:eastAsia="vi-VN" w:bidi="ar-SA"/>
+          <w:lang w:val="vi-VN" w:eastAsia="vi-VN" w:bidi="ar-SA"/>
           <w14:ligatures w14:val="none"/>
         </w:rPr>
       </w:pPr>
-      <w:proofErr w:type="spellStart"/>
       <w:r>
         <w:rPr>
           <w:rFonts w:eastAsia="Times New Roman" w:cstheme="minorHAnsi"/>
           <w:kern w:val="0"/>
           <w:szCs w:val="22"/>
-          <w:lang w:eastAsia="vi-VN" w:bidi="ar-SA"/>
+          <w:lang w:val="vi-VN" w:eastAsia="vi-VN" w:bidi="ar-SA"/>
           <w14:ligatures w14:val="none"/>
         </w:rPr>
-        <w:t>Tương</w:t>
-      </w:r>
-      <w:proofErr w:type="spellEnd"/>
-      <w:r>
-        <w:rPr>
-          <w:rFonts w:eastAsia="Times New Roman" w:cstheme="minorHAnsi"/>
-          <w:kern w:val="0"/>
-          <w:szCs w:val="22"/>
-          <w:lang w:eastAsia="vi-VN" w:bidi="ar-SA"/>
-          <w14:ligatures w14:val="none"/>
-        </w:rPr>
-        <w:t xml:space="preserve"> </w:t>
-      </w:r>
-      <w:proofErr w:type="spellStart"/>
-      <w:r>
-        <w:rPr>
-          <w:rFonts w:eastAsia="Times New Roman" w:cstheme="minorHAnsi"/>
-          <w:kern w:val="0"/>
-          <w:szCs w:val="22"/>
-          <w:lang w:eastAsia="vi-VN" w:bidi="ar-SA"/>
-          <w14:ligatures w14:val="none"/>
-        </w:rPr>
-        <w:t>lai</w:t>
-      </w:r>
-      <w:proofErr w:type="spellEnd"/>
-      <w:r>
-        <w:rPr>
-          <w:rFonts w:eastAsia="Times New Roman" w:cstheme="minorHAnsi"/>
-          <w:kern w:val="0"/>
-          <w:szCs w:val="22"/>
-          <w:lang w:eastAsia="vi-VN" w:bidi="ar-SA"/>
-          <w14:ligatures w14:val="none"/>
-        </w:rPr>
-        <w:t xml:space="preserve">: </w:t>
+        <w:t xml:space="preserve">Tương lai: </w:t>
       </w:r>
     </w:p>
     <w:p>
@@ -10402,72 +10349,595 @@
           <w:rFonts w:cstheme="minorHAnsi"/>
           <w:b/>
           <w:sz w:val="28"/>
-        </w:rPr>
-      </w:pPr>
-      <w:proofErr w:type="spellStart"/>
+          <w:lang w:val="vi-VN"/>
+        </w:rPr>
+      </w:pPr>
       <w:r>
         <w:rPr>
           <w:rFonts w:cstheme="minorHAnsi"/>
           <w:b/>
           <w:sz w:val="28"/>
-        </w:rPr>
-        <w:t>Nguyên</w:t>
-      </w:r>
-      <w:proofErr w:type="spellEnd"/>
+          <w:lang w:val="vi-VN"/>
+        </w:rPr>
+        <w:t>Nguyên lý hoạt động</w:t>
+      </w:r>
       <w:r>
         <w:rPr>
           <w:rFonts w:cstheme="minorHAnsi"/>
           <w:b/>
           <w:sz w:val="28"/>
-        </w:rPr>
-        <w:t xml:space="preserve"> </w:t>
-      </w:r>
-      <w:proofErr w:type="spellStart"/>
+          <w:lang w:val="vi-VN"/>
+        </w:rPr>
+        <w:t xml:space="preserve"> v</w:t>
+      </w:r>
       <w:r>
         <w:rPr>
           <w:rFonts w:cstheme="minorHAnsi"/>
           <w:b/>
           <w:sz w:val="28"/>
-        </w:rPr>
-        <w:t>lý</w:t>
-      </w:r>
-      <w:proofErr w:type="spellEnd"/>
+          <w:lang w:val="vi-VN"/>
+        </w:rPr>
+        <w:t>à</w:t>
+      </w:r>
       <w:r>
         <w:rPr>
           <w:rFonts w:cstheme="minorHAnsi"/>
           <w:b/>
           <w:sz w:val="28"/>
-        </w:rPr>
-        <w:t xml:space="preserve"> </w:t>
-      </w:r>
-      <w:proofErr w:type="spellStart"/>
+          <w:lang w:val="vi-VN"/>
+        </w:rPr>
+        <w:t xml:space="preserve"> các m</w:t>
+      </w:r>
       <w:r>
         <w:rPr>
           <w:rFonts w:cstheme="minorHAnsi"/>
           <w:b/>
           <w:sz w:val="28"/>
-        </w:rPr>
-        <w:t>hoạt</w:t>
-      </w:r>
-      <w:proofErr w:type="spellEnd"/>
+          <w:lang w:val="vi-VN"/>
+        </w:rPr>
+        <w:t>ô</w:t>
+      </w:r>
       <w:r>
         <w:rPr>
           <w:rFonts w:cstheme="minorHAnsi"/>
           <w:b/>
           <w:sz w:val="28"/>
-        </w:rPr>
-        <w:t xml:space="preserve"> </w:t>
-      </w:r>
-      <w:proofErr w:type="spellStart"/>
+          <w:lang w:val="vi-VN"/>
+        </w:rPr>
+        <w:t xml:space="preserve"> h</w:t>
+      </w:r>
       <w:r>
         <w:rPr>
           <w:rFonts w:cstheme="minorHAnsi"/>
           <w:b/>
           <w:sz w:val="28"/>
-        </w:rPr>
-        <w:t>động</w:t>
-      </w:r>
-      <w:proofErr w:type="spellEnd"/>
+          <w:lang w:val="vi-VN"/>
+        </w:rPr>
+        <w:t>ìn</w:t>
+      </w:r>
+      <w:r>
+        <w:rPr>
+          <w:rFonts w:cstheme="minorHAnsi"/>
+          <w:b/>
+          <w:sz w:val="28"/>
+          <w:lang w:val="vi-VN"/>
+        </w:rPr>
+        <w:t>h AI</w:t>
+      </w:r>
+    </w:p>
+    <w:p>
+      <w:pPr>
+        <w:pStyle w:val="ListParagraph"/>
+        <w:spacing w:line="360" w:lineRule="auto"/>
+        <w:ind w:left="1350"/>
+        <w:jc w:val="both"/>
+        <w:rPr>
+          <w:rFonts w:cstheme="minorHAnsi"/>
+          <w:szCs w:val="22"/>
+          <w:lang w:val="vi-VN"/>
+        </w:rPr>
+      </w:pPr>
+      <w:r>
+        <w:rPr>
+          <w:rFonts w:cstheme="minorHAnsi"/>
+          <w:b/>
+          <w:szCs w:val="22"/>
+          <w:lang w:val="vi-VN"/>
+        </w:rPr>
+        <w:t xml:space="preserve">Nguyên lý hoạt động: </w:t>
+      </w:r>
+      <w:r>
+        <w:rPr>
+          <w:rFonts w:cstheme="minorHAnsi"/>
+          <w:szCs w:val="22"/>
+          <w:lang w:val="vi-VN"/>
+        </w:rPr>
+        <w:t>Napkin AI hoạt động dựa trên các thuật toán học máy và xử lý ngôn ngữ tự nhiên. Hệ thống này sử dụng dữ liệu lớn để huấn luyện các mô hình, từ đó có khả năng phân tích và đưa ra dự đoán chính xác. Nguyên lý hoạt động của Napkin AI có thể được chia thành các bước chính sau:</w:t>
+      </w:r>
+    </w:p>
+    <w:p>
+      <w:pPr>
+        <w:pStyle w:val="ListParagraph"/>
+        <w:numPr>
+          <w:ilvl w:val="0"/>
+          <w:numId w:val="10"/>
+        </w:numPr>
+        <w:spacing w:line="360" w:lineRule="auto"/>
+        <w:jc w:val="both"/>
+        <w:rPr>
+          <w:rFonts w:cstheme="minorHAnsi"/>
+          <w:szCs w:val="22"/>
+          <w:lang w:val="vi-VN"/>
+        </w:rPr>
+      </w:pPr>
+      <w:r>
+        <w:rPr>
+          <w:rFonts w:cstheme="minorHAnsi"/>
+          <w:b/>
+          <w:szCs w:val="22"/>
+          <w:lang w:val="vi-VN"/>
+        </w:rPr>
+        <w:t>Thu thập dữ liệu</w:t>
+      </w:r>
+      <w:r>
+        <w:rPr>
+          <w:rFonts w:cstheme="minorHAnsi"/>
+          <w:szCs w:val="22"/>
+          <w:lang w:val="vi-VN"/>
+        </w:rPr>
+        <w:t>: Napkin AI bắt đầu bằng việc thu thập dữ liệu từ nhiều nguồn khác nhau, bao gồm văn bản, hình ảnh và âm thanh</w:t>
+      </w:r>
+      <w:r>
+        <w:rPr>
+          <w:rFonts w:cstheme="minorHAnsi"/>
+          <w:szCs w:val="22"/>
+          <w:lang w:val="vi-VN"/>
+        </w:rPr>
+        <w:t>.</w:t>
+      </w:r>
+    </w:p>
+    <w:p>
+      <w:pPr>
+        <w:pStyle w:val="ListParagraph"/>
+        <w:numPr>
+          <w:ilvl w:val="0"/>
+          <w:numId w:val="10"/>
+        </w:numPr>
+        <w:spacing w:line="360" w:lineRule="auto"/>
+        <w:jc w:val="both"/>
+        <w:rPr>
+          <w:rFonts w:cstheme="minorHAnsi"/>
+          <w:szCs w:val="22"/>
+          <w:lang w:val="vi-VN"/>
+        </w:rPr>
+      </w:pPr>
+      <w:r>
+        <w:rPr>
+          <w:rFonts w:cstheme="minorHAnsi"/>
+          <w:b/>
+          <w:szCs w:val="22"/>
+          <w:lang w:val="vi-VN"/>
+        </w:rPr>
+        <w:t>Tiền xử lý dữ liệu</w:t>
+      </w:r>
+      <w:r>
+        <w:rPr>
+          <w:rFonts w:cstheme="minorHAnsi"/>
+          <w:szCs w:val="22"/>
+          <w:lang w:val="vi-VN"/>
+        </w:rPr>
+        <w:t>: Dữ liệu thu thập được sẽ được làm sạch và chuẩn hóa để đảm bảo tính chính xác và đồng nhất.</w:t>
+      </w:r>
+    </w:p>
+    <w:p>
+      <w:pPr>
+        <w:pStyle w:val="ListParagraph"/>
+        <w:numPr>
+          <w:ilvl w:val="0"/>
+          <w:numId w:val="10"/>
+        </w:numPr>
+        <w:spacing w:line="360" w:lineRule="auto"/>
+        <w:jc w:val="both"/>
+        <w:rPr>
+          <w:rFonts w:cstheme="minorHAnsi"/>
+          <w:szCs w:val="22"/>
+          <w:lang w:val="vi-VN"/>
+        </w:rPr>
+      </w:pPr>
+      <w:r>
+        <w:rPr>
+          <w:rFonts w:cstheme="minorHAnsi"/>
+          <w:b/>
+          <w:szCs w:val="22"/>
+          <w:lang w:val="vi-VN"/>
+        </w:rPr>
+        <w:t>Huấn luyện mô hình</w:t>
+      </w:r>
+      <w:r>
+        <w:rPr>
+          <w:rFonts w:cstheme="minorHAnsi"/>
+          <w:szCs w:val="22"/>
+          <w:lang w:val="vi-VN"/>
+        </w:rPr>
+        <w:t>: Sử dụng các thuật toán học sâu, Napkin AI sẽ huấn luyện các mô hình để nhận diện và phân tích thông tin.</w:t>
+      </w:r>
+    </w:p>
+    <w:p>
+      <w:pPr>
+        <w:pStyle w:val="ListParagraph"/>
+        <w:numPr>
+          <w:ilvl w:val="0"/>
+          <w:numId w:val="10"/>
+        </w:numPr>
+        <w:spacing w:line="360" w:lineRule="auto"/>
+        <w:jc w:val="both"/>
+        <w:rPr>
+          <w:rFonts w:cstheme="minorHAnsi"/>
+          <w:szCs w:val="22"/>
+          <w:lang w:val="vi-VN"/>
+        </w:rPr>
+      </w:pPr>
+      <w:r>
+        <w:rPr>
+          <w:rFonts w:cstheme="minorHAnsi"/>
+          <w:b/>
+          <w:szCs w:val="22"/>
+          <w:lang w:val="vi-VN"/>
+        </w:rPr>
+        <w:t>Dự đoán và phân tích</w:t>
+      </w:r>
+      <w:r>
+        <w:rPr>
+          <w:rFonts w:cstheme="minorHAnsi"/>
+          <w:szCs w:val="22"/>
+          <w:lang w:val="vi-VN"/>
+        </w:rPr>
+        <w:t xml:space="preserve">: </w:t>
+      </w:r>
+      <w:r>
+        <w:rPr>
+          <w:rFonts w:cstheme="minorHAnsi"/>
+          <w:szCs w:val="22"/>
+          <w:lang w:val="vi-VN"/>
+        </w:rPr>
+        <w:t>Sau khi mô hình đã được huấn luyện, Napkin AI có khả năng đưa ra dự đoán và phân tích dựa trên dữ liệu mới.</w:t>
+      </w:r>
+    </w:p>
+    <w:p>
+      <w:pPr>
+        <w:pStyle w:val="ListParagraph"/>
+        <w:numPr>
+          <w:ilvl w:val="0"/>
+          <w:numId w:val="10"/>
+        </w:numPr>
+        <w:spacing w:line="360" w:lineRule="auto"/>
+        <w:jc w:val="both"/>
+        <w:rPr>
+          <w:rFonts w:cstheme="minorHAnsi"/>
+          <w:szCs w:val="22"/>
+          <w:lang w:val="vi-VN"/>
+        </w:rPr>
+      </w:pPr>
+      <w:r>
+        <w:rPr>
+          <w:rFonts w:cstheme="minorHAnsi"/>
+          <w:b/>
+          <w:szCs w:val="22"/>
+          <w:lang w:val="vi-VN"/>
+        </w:rPr>
+        <w:t>Cải tiến liên tục:</w:t>
+      </w:r>
+      <w:r>
+        <w:rPr>
+          <w:rFonts w:cstheme="minorHAnsi"/>
+          <w:szCs w:val="22"/>
+          <w:lang w:val="vi-VN"/>
+        </w:rPr>
+        <w:t xml:space="preserve"> </w:t>
+      </w:r>
+      <w:r>
+        <w:rPr>
+          <w:rFonts w:cstheme="minorHAnsi"/>
+          <w:szCs w:val="22"/>
+          <w:lang w:val="vi-VN"/>
+        </w:rPr>
+        <w:t>Hệ thống sẽ liên tục học hỏi từ dữ liệu mới để cải thiện độ chính xác và hiệu suất.</w:t>
+      </w:r>
+    </w:p>
+    <w:p>
+      <w:pPr>
+        <w:pStyle w:val="ListParagraph"/>
+        <w:spacing w:line="360" w:lineRule="auto"/>
+        <w:ind w:left="2070"/>
+        <w:jc w:val="both"/>
+        <w:rPr>
+          <w:rFonts w:cstheme="minorHAnsi"/>
+          <w:b/>
+          <w:szCs w:val="22"/>
+          <w:lang w:val="vi-VN"/>
+        </w:rPr>
+      </w:pPr>
+    </w:p>
+    <w:p>
+      <w:pPr>
+        <w:pStyle w:val="ListParagraph"/>
+        <w:spacing w:line="360" w:lineRule="auto"/>
+        <w:ind w:left="2070"/>
+        <w:jc w:val="both"/>
+        <w:rPr>
+          <w:rFonts w:cstheme="minorHAnsi"/>
+          <w:szCs w:val="22"/>
+          <w:lang w:val="vi-VN"/>
+        </w:rPr>
+      </w:pPr>
+    </w:p>
+    <w:p>
+      <w:pPr>
+        <w:pStyle w:val="ListParagraph"/>
+        <w:spacing w:line="360" w:lineRule="auto"/>
+        <w:ind w:left="1350"/>
+        <w:jc w:val="both"/>
+        <w:rPr>
+          <w:rFonts w:cstheme="minorHAnsi"/>
+          <w:szCs w:val="22"/>
+          <w:lang w:val="vi-VN"/>
+        </w:rPr>
+      </w:pPr>
+      <w:r>
+        <w:rPr>
+          <w:rFonts w:cstheme="minorHAnsi"/>
+          <w:b/>
+          <w:szCs w:val="22"/>
+          <w:lang w:val="vi-VN"/>
+        </w:rPr>
+        <w:lastRenderedPageBreak/>
+        <w:t>Các mô hình của Napkin AI</w:t>
+      </w:r>
+      <w:r>
+        <w:rPr>
+          <w:rFonts w:cstheme="minorHAnsi"/>
+          <w:szCs w:val="22"/>
+          <w:lang w:val="vi-VN"/>
+        </w:rPr>
+        <w:t xml:space="preserve">: </w:t>
+      </w:r>
+      <w:r>
+        <w:rPr>
+          <w:rFonts w:cstheme="minorHAnsi"/>
+          <w:szCs w:val="22"/>
+          <w:lang w:val="vi-VN"/>
+        </w:rPr>
+        <w:t>Napkin AI sử dụng nhiều mô hình khác nhau để phục vụ cho các mục đích khác nhau. Dưới đây là một số mô hình tiêu biểu:</w:t>
+      </w:r>
+    </w:p>
+    <w:p>
+      <w:pPr>
+        <w:pStyle w:val="ListParagraph"/>
+        <w:numPr>
+          <w:ilvl w:val="0"/>
+          <w:numId w:val="11"/>
+        </w:numPr>
+        <w:spacing w:line="360" w:lineRule="auto"/>
+        <w:jc w:val="both"/>
+        <w:rPr>
+          <w:rFonts w:cstheme="minorHAnsi"/>
+          <w:szCs w:val="22"/>
+          <w:lang w:val="vi-VN"/>
+        </w:rPr>
+      </w:pPr>
+      <w:r>
+        <w:rPr>
+          <w:rFonts w:cstheme="minorHAnsi"/>
+          <w:b/>
+          <w:szCs w:val="22"/>
+          <w:lang w:val="vi-VN"/>
+        </w:rPr>
+        <w:t>Mô hình học sâu (Deep Learning):</w:t>
+      </w:r>
+      <w:r>
+        <w:rPr>
+          <w:rFonts w:cstheme="minorHAnsi"/>
+          <w:szCs w:val="22"/>
+          <w:lang w:val="vi-VN"/>
+        </w:rPr>
+        <w:t xml:space="preserve"> </w:t>
+      </w:r>
+      <w:r>
+        <w:rPr>
+          <w:rFonts w:cstheme="minorHAnsi"/>
+          <w:szCs w:val="22"/>
+          <w:lang w:val="vi-VN"/>
+        </w:rPr>
+        <w:t>Sử dụng mạng nơ-ron sâu để xử lý và phân tích dữ liệu phức tạp.</w:t>
+      </w:r>
+    </w:p>
+    <w:p>
+      <w:pPr>
+        <w:pStyle w:val="ListParagraph"/>
+        <w:numPr>
+          <w:ilvl w:val="0"/>
+          <w:numId w:val="11"/>
+        </w:numPr>
+        <w:spacing w:line="360" w:lineRule="auto"/>
+        <w:jc w:val="both"/>
+        <w:rPr>
+          <w:rFonts w:cstheme="minorHAnsi"/>
+          <w:szCs w:val="22"/>
+          <w:lang w:val="vi-VN"/>
+        </w:rPr>
+      </w:pPr>
+      <w:r>
+        <w:rPr>
+          <w:rFonts w:cstheme="minorHAnsi"/>
+          <w:b/>
+          <w:szCs w:val="22"/>
+          <w:lang w:val="vi-VN"/>
+        </w:rPr>
+        <w:t>Mô hìn</w:t>
+      </w:r>
+      <w:r>
+        <w:rPr>
+          <w:rFonts w:cstheme="minorHAnsi"/>
+          <w:b/>
+          <w:szCs w:val="22"/>
+          <w:lang w:val="vi-VN"/>
+        </w:rPr>
+        <w:t>h</w:t>
+      </w:r>
+      <w:r>
+        <w:rPr>
+          <w:rFonts w:cstheme="minorHAnsi"/>
+          <w:b/>
+          <w:szCs w:val="22"/>
+          <w:lang w:val="vi-VN"/>
+        </w:rPr>
+        <w:t xml:space="preserve"> xử lý ngôn ngữ tự nhiên (Natural Language Processing</w:t>
+      </w:r>
+      <w:r>
+        <w:rPr>
+          <w:rFonts w:cstheme="minorHAnsi"/>
+          <w:szCs w:val="22"/>
+          <w:lang w:val="vi-VN"/>
+        </w:rPr>
+        <w:t xml:space="preserve">): </w:t>
+      </w:r>
+      <w:r>
+        <w:rPr>
+          <w:rFonts w:cstheme="minorHAnsi"/>
+          <w:szCs w:val="22"/>
+          <w:lang w:val="vi-VN"/>
+        </w:rPr>
+        <w:t>Giúp Napkin AI hiểu và tương tác với ngôn ngữ con người một cách tự nhiên.</w:t>
+      </w:r>
+    </w:p>
+    <w:p>
+      <w:pPr>
+        <w:pStyle w:val="ListParagraph"/>
+        <w:numPr>
+          <w:ilvl w:val="0"/>
+          <w:numId w:val="11"/>
+        </w:numPr>
+        <w:spacing w:line="360" w:lineRule="auto"/>
+        <w:jc w:val="both"/>
+        <w:rPr>
+          <w:rFonts w:cstheme="minorHAnsi"/>
+          <w:szCs w:val="22"/>
+          <w:lang w:val="vi-VN"/>
+        </w:rPr>
+      </w:pPr>
+      <w:r>
+        <w:rPr>
+          <w:rFonts w:cstheme="minorHAnsi"/>
+          <w:b/>
+          <w:szCs w:val="22"/>
+          <w:lang w:val="vi-VN"/>
+        </w:rPr>
+        <w:t>Mô hìn</w:t>
+      </w:r>
+      <w:r>
+        <w:rPr>
+          <w:rFonts w:cstheme="minorHAnsi"/>
+          <w:b/>
+          <w:szCs w:val="22"/>
+          <w:lang w:val="vi-VN"/>
+        </w:rPr>
+        <w:t>h</w:t>
+      </w:r>
+      <w:r>
+        <w:rPr>
+          <w:rFonts w:cstheme="minorHAnsi"/>
+          <w:b/>
+          <w:szCs w:val="22"/>
+          <w:lang w:val="vi-VN"/>
+        </w:rPr>
+        <w:t xml:space="preserve"> học </w:t>
+      </w:r>
+      <w:r>
+        <w:rPr>
+          <w:rFonts w:cstheme="minorHAnsi"/>
+          <w:b/>
+          <w:szCs w:val="22"/>
+          <w:lang w:val="vi-VN"/>
+        </w:rPr>
+        <w:t>tăng</w:t>
+      </w:r>
+      <w:r>
+        <w:rPr>
+          <w:rFonts w:cstheme="minorHAnsi"/>
+          <w:b/>
+          <w:szCs w:val="22"/>
+          <w:lang w:val="vi-VN"/>
+        </w:rPr>
+        <w:t xml:space="preserve"> cường (Reinforcement Learning)</w:t>
+      </w:r>
+      <w:r>
+        <w:rPr>
+          <w:rFonts w:cstheme="minorHAnsi"/>
+          <w:b/>
+          <w:szCs w:val="22"/>
+          <w:lang w:val="vi-VN"/>
+        </w:rPr>
+        <w:t xml:space="preserve">: </w:t>
+      </w:r>
+      <w:r>
+        <w:rPr>
+          <w:rFonts w:cstheme="minorHAnsi"/>
+          <w:szCs w:val="22"/>
+          <w:lang w:val="vi-VN"/>
+        </w:rPr>
+        <w:t>Cho phép hệ thống học hỏi từ các hành động c</w:t>
+      </w:r>
+      <w:bookmarkStart w:id="1" w:name="_GoBack"/>
+      <w:bookmarkEnd w:id="1"/>
+      <w:r>
+        <w:rPr>
+          <w:rFonts w:cstheme="minorHAnsi"/>
+          <w:szCs w:val="22"/>
+          <w:lang w:val="vi-VN"/>
+        </w:rPr>
+        <w:t>ủa mình và tối ưu hóa quyết định theo thời gian.</w:t>
+      </w:r>
+    </w:p>
+    <w:p>
+      <w:pPr>
+        <w:pStyle w:val="ListParagraph"/>
+        <w:numPr>
+          <w:ilvl w:val="0"/>
+          <w:numId w:val="11"/>
+        </w:numPr>
+        <w:spacing w:line="360" w:lineRule="auto"/>
+        <w:jc w:val="both"/>
+        <w:rPr>
+          <w:rFonts w:cstheme="minorHAnsi"/>
+          <w:szCs w:val="22"/>
+          <w:lang w:val="vi-VN"/>
+        </w:rPr>
+      </w:pPr>
+      <w:r>
+        <w:rPr>
+          <w:rFonts w:cstheme="minorHAnsi"/>
+          <w:b/>
+          <w:szCs w:val="22"/>
+          <w:lang w:val="vi-VN"/>
+        </w:rPr>
+        <w:t>Mô hình dự đoán (Predictive Modeling):</w:t>
+      </w:r>
+      <w:r>
+        <w:rPr>
+          <w:rFonts w:cstheme="minorHAnsi"/>
+          <w:szCs w:val="22"/>
+          <w:lang w:val="vi-VN"/>
+        </w:rPr>
+        <w:t xml:space="preserve"> </w:t>
+      </w:r>
+      <w:r>
+        <w:rPr>
+          <w:rFonts w:cstheme="minorHAnsi"/>
+          <w:szCs w:val="22"/>
+          <w:lang w:val="vi-VN"/>
+        </w:rPr>
+        <w:t>Sử dụng dữ liệu lịch sử để dự đoán xu hướng và hành vi trong tương lai.</w:t>
+      </w:r>
     </w:p>
     <w:p>
       <w:pPr>
@@ -10674,7 +11144,7 @@
           <w:rPr>
             <w:noProof/>
           </w:rPr>
-          <w:t>4</w:t>
+          <w:t>5</w:t>
         </w:r>
         <w:r>
           <w:rPr>
@@ -10947,6 +11417,119 @@
     </w:lvl>
   </w:abstractNum>
   <w:abstractNum w:abstractNumId="2">
+    <w:nsid w:val="27F23381"/>
+    <w:multiLevelType w:val="hybridMultilevel"/>
+    <w:tmpl w:val="1FD45198"/>
+    <w:lvl w:ilvl="0" w:tplc="042A0001">
+      <w:start w:val="1"/>
+      <w:numFmt w:val="bullet"/>
+      <w:lvlText w:val=""/>
+      <w:lvlJc w:val="left"/>
+      <w:pPr>
+        <w:ind w:left="2070" w:hanging="360"/>
+      </w:pPr>
+      <w:rPr>
+        <w:rFonts w:ascii="Symbol" w:hAnsi="Symbol" w:hint="default"/>
+      </w:rPr>
+    </w:lvl>
+    <w:lvl w:ilvl="1" w:tplc="042A0003" w:tentative="1">
+      <w:start w:val="1"/>
+      <w:numFmt w:val="bullet"/>
+      <w:lvlText w:val="o"/>
+      <w:lvlJc w:val="left"/>
+      <w:pPr>
+        <w:ind w:left="2790" w:hanging="360"/>
+      </w:pPr>
+      <w:rPr>
+        <w:rFonts w:ascii="Courier New" w:hAnsi="Courier New" w:cs="Courier New" w:hint="default"/>
+      </w:rPr>
+    </w:lvl>
+    <w:lvl w:ilvl="2" w:tplc="042A0005" w:tentative="1">
+      <w:start w:val="1"/>
+      <w:numFmt w:val="bullet"/>
+      <w:lvlText w:val=""/>
+      <w:lvlJc w:val="left"/>
+      <w:pPr>
+        <w:ind w:left="3510" w:hanging="360"/>
+      </w:pPr>
+      <w:rPr>
+        <w:rFonts w:ascii="Wingdings" w:hAnsi="Wingdings" w:hint="default"/>
+      </w:rPr>
+    </w:lvl>
+    <w:lvl w:ilvl="3" w:tplc="042A0001" w:tentative="1">
+      <w:start w:val="1"/>
+      <w:numFmt w:val="bullet"/>
+      <w:lvlText w:val=""/>
+      <w:lvlJc w:val="left"/>
+      <w:pPr>
+        <w:ind w:left="4230" w:hanging="360"/>
+      </w:pPr>
+      <w:rPr>
+        <w:rFonts w:ascii="Symbol" w:hAnsi="Symbol" w:hint="default"/>
+      </w:rPr>
+    </w:lvl>
+    <w:lvl w:ilvl="4" w:tplc="042A0003" w:tentative="1">
+      <w:start w:val="1"/>
+      <w:numFmt w:val="bullet"/>
+      <w:lvlText w:val="o"/>
+      <w:lvlJc w:val="left"/>
+      <w:pPr>
+        <w:ind w:left="4950" w:hanging="360"/>
+      </w:pPr>
+      <w:rPr>
+        <w:rFonts w:ascii="Courier New" w:hAnsi="Courier New" w:cs="Courier New" w:hint="default"/>
+      </w:rPr>
+    </w:lvl>
+    <w:lvl w:ilvl="5" w:tplc="042A0005" w:tentative="1">
+      <w:start w:val="1"/>
+      <w:numFmt w:val="bullet"/>
+      <w:lvlText w:val=""/>
+      <w:lvlJc w:val="left"/>
+      <w:pPr>
+        <w:ind w:left="5670" w:hanging="360"/>
+      </w:pPr>
+      <w:rPr>
+        <w:rFonts w:ascii="Wingdings" w:hAnsi="Wingdings" w:hint="default"/>
+      </w:rPr>
+    </w:lvl>
+    <w:lvl w:ilvl="6" w:tplc="042A0001" w:tentative="1">
+      <w:start w:val="1"/>
+      <w:numFmt w:val="bullet"/>
+      <w:lvlText w:val=""/>
+      <w:lvlJc w:val="left"/>
+      <w:pPr>
+        <w:ind w:left="6390" w:hanging="360"/>
+      </w:pPr>
+      <w:rPr>
+        <w:rFonts w:ascii="Symbol" w:hAnsi="Symbol" w:hint="default"/>
+      </w:rPr>
+    </w:lvl>
+    <w:lvl w:ilvl="7" w:tplc="042A0003" w:tentative="1">
+      <w:start w:val="1"/>
+      <w:numFmt w:val="bullet"/>
+      <w:lvlText w:val="o"/>
+      <w:lvlJc w:val="left"/>
+      <w:pPr>
+        <w:ind w:left="7110" w:hanging="360"/>
+      </w:pPr>
+      <w:rPr>
+        <w:rFonts w:ascii="Courier New" w:hAnsi="Courier New" w:cs="Courier New" w:hint="default"/>
+      </w:rPr>
+    </w:lvl>
+    <w:lvl w:ilvl="8" w:tplc="042A0005" w:tentative="1">
+      <w:start w:val="1"/>
+      <w:numFmt w:val="bullet"/>
+      <w:lvlText w:val=""/>
+      <w:lvlJc w:val="left"/>
+      <w:pPr>
+        <w:ind w:left="7830" w:hanging="360"/>
+      </w:pPr>
+      <w:rPr>
+        <w:rFonts w:ascii="Wingdings" w:hAnsi="Wingdings" w:hint="default"/>
+      </w:rPr>
+    </w:lvl>
+  </w:abstractNum>
+  <w:abstractNum w:abstractNumId="3">
     <w:nsid w:val="298A470D"/>
     <w:multiLevelType w:val="hybridMultilevel"/>
     <w:tmpl w:val="17440F8C"/>
@@ -11059,7 +11642,7 @@
       </w:rPr>
     </w:lvl>
   </w:abstractNum>
-  <w:abstractNum w:abstractNumId="3">
+  <w:abstractNum w:abstractNumId="4">
     <w:nsid w:val="43030036"/>
     <w:multiLevelType w:val="hybridMultilevel"/>
     <w:tmpl w:val="8288FC58"/>
@@ -11172,7 +11755,120 @@
       </w:rPr>
     </w:lvl>
   </w:abstractNum>
-  <w:abstractNum w:abstractNumId="4">
+  <w:abstractNum w:abstractNumId="5">
+    <w:nsid w:val="4530046A"/>
+    <w:multiLevelType w:val="hybridMultilevel"/>
+    <w:tmpl w:val="067C3E1A"/>
+    <w:lvl w:ilvl="0" w:tplc="042A0001">
+      <w:start w:val="1"/>
+      <w:numFmt w:val="bullet"/>
+      <w:lvlText w:val=""/>
+      <w:lvlJc w:val="left"/>
+      <w:pPr>
+        <w:ind w:left="2070" w:hanging="360"/>
+      </w:pPr>
+      <w:rPr>
+        <w:rFonts w:ascii="Symbol" w:hAnsi="Symbol" w:hint="default"/>
+      </w:rPr>
+    </w:lvl>
+    <w:lvl w:ilvl="1" w:tplc="042A0003" w:tentative="1">
+      <w:start w:val="1"/>
+      <w:numFmt w:val="bullet"/>
+      <w:lvlText w:val="o"/>
+      <w:lvlJc w:val="left"/>
+      <w:pPr>
+        <w:ind w:left="2790" w:hanging="360"/>
+      </w:pPr>
+      <w:rPr>
+        <w:rFonts w:ascii="Courier New" w:hAnsi="Courier New" w:cs="Courier New" w:hint="default"/>
+      </w:rPr>
+    </w:lvl>
+    <w:lvl w:ilvl="2" w:tplc="042A0005" w:tentative="1">
+      <w:start w:val="1"/>
+      <w:numFmt w:val="bullet"/>
+      <w:lvlText w:val=""/>
+      <w:lvlJc w:val="left"/>
+      <w:pPr>
+        <w:ind w:left="3510" w:hanging="360"/>
+      </w:pPr>
+      <w:rPr>
+        <w:rFonts w:ascii="Wingdings" w:hAnsi="Wingdings" w:hint="default"/>
+      </w:rPr>
+    </w:lvl>
+    <w:lvl w:ilvl="3" w:tplc="042A0001" w:tentative="1">
+      <w:start w:val="1"/>
+      <w:numFmt w:val="bullet"/>
+      <w:lvlText w:val=""/>
+      <w:lvlJc w:val="left"/>
+      <w:pPr>
+        <w:ind w:left="4230" w:hanging="360"/>
+      </w:pPr>
+      <w:rPr>
+        <w:rFonts w:ascii="Symbol" w:hAnsi="Symbol" w:hint="default"/>
+      </w:rPr>
+    </w:lvl>
+    <w:lvl w:ilvl="4" w:tplc="042A0003" w:tentative="1">
+      <w:start w:val="1"/>
+      <w:numFmt w:val="bullet"/>
+      <w:lvlText w:val="o"/>
+      <w:lvlJc w:val="left"/>
+      <w:pPr>
+        <w:ind w:left="4950" w:hanging="360"/>
+      </w:pPr>
+      <w:rPr>
+        <w:rFonts w:ascii="Courier New" w:hAnsi="Courier New" w:cs="Courier New" w:hint="default"/>
+      </w:rPr>
+    </w:lvl>
+    <w:lvl w:ilvl="5" w:tplc="042A0005" w:tentative="1">
+      <w:start w:val="1"/>
+      <w:numFmt w:val="bullet"/>
+      <w:lvlText w:val=""/>
+      <w:lvlJc w:val="left"/>
+      <w:pPr>
+        <w:ind w:left="5670" w:hanging="360"/>
+      </w:pPr>
+      <w:rPr>
+        <w:rFonts w:ascii="Wingdings" w:hAnsi="Wingdings" w:hint="default"/>
+      </w:rPr>
+    </w:lvl>
+    <w:lvl w:ilvl="6" w:tplc="042A0001" w:tentative="1">
+      <w:start w:val="1"/>
+      <w:numFmt w:val="bullet"/>
+      <w:lvlText w:val=""/>
+      <w:lvlJc w:val="left"/>
+      <w:pPr>
+        <w:ind w:left="6390" w:hanging="360"/>
+      </w:pPr>
+      <w:rPr>
+        <w:rFonts w:ascii="Symbol" w:hAnsi="Symbol" w:hint="default"/>
+      </w:rPr>
+    </w:lvl>
+    <w:lvl w:ilvl="7" w:tplc="042A0003" w:tentative="1">
+      <w:start w:val="1"/>
+      <w:numFmt w:val="bullet"/>
+      <w:lvlText w:val="o"/>
+      <w:lvlJc w:val="left"/>
+      <w:pPr>
+        <w:ind w:left="7110" w:hanging="360"/>
+      </w:pPr>
+      <w:rPr>
+        <w:rFonts w:ascii="Courier New" w:hAnsi="Courier New" w:cs="Courier New" w:hint="default"/>
+      </w:rPr>
+    </w:lvl>
+    <w:lvl w:ilvl="8" w:tplc="042A0005" w:tentative="1">
+      <w:start w:val="1"/>
+      <w:numFmt w:val="bullet"/>
+      <w:lvlText w:val=""/>
+      <w:lvlJc w:val="left"/>
+      <w:pPr>
+        <w:ind w:left="7830" w:hanging="360"/>
+      </w:pPr>
+      <w:rPr>
+        <w:rFonts w:ascii="Wingdings" w:hAnsi="Wingdings" w:hint="default"/>
+      </w:rPr>
+    </w:lvl>
+  </w:abstractNum>
+  <w:abstractNum w:abstractNumId="6">
     <w:nsid w:val="4CC9031D"/>
     <w:multiLevelType w:val="hybridMultilevel"/>
     <w:tmpl w:val="5E404478"/>
@@ -11261,7 +11957,7 @@
       </w:pPr>
     </w:lvl>
   </w:abstractNum>
-  <w:abstractNum w:abstractNumId="5">
+  <w:abstractNum w:abstractNumId="7">
     <w:nsid w:val="514916D4"/>
     <w:multiLevelType w:val="hybridMultilevel"/>
     <w:tmpl w:val="FB7C4718"/>
@@ -11374,7 +12070,7 @@
       </w:rPr>
     </w:lvl>
   </w:abstractNum>
-  <w:abstractNum w:abstractNumId="6">
+  <w:abstractNum w:abstractNumId="8">
     <w:nsid w:val="5F034780"/>
     <w:multiLevelType w:val="hybridMultilevel"/>
     <w:tmpl w:val="B8A89BEE"/>
@@ -11463,7 +12159,7 @@
       </w:pPr>
     </w:lvl>
   </w:abstractNum>
-  <w:abstractNum w:abstractNumId="7">
+  <w:abstractNum w:abstractNumId="9">
     <w:nsid w:val="7604536D"/>
     <w:multiLevelType w:val="hybridMultilevel"/>
     <w:tmpl w:val="989644D6"/>
@@ -11576,7 +12272,7 @@
       </w:rPr>
     </w:lvl>
   </w:abstractNum>
-  <w:abstractNum w:abstractNumId="8">
+  <w:abstractNum w:abstractNumId="10">
     <w:nsid w:val="7F860FD0"/>
     <w:multiLevelType w:val="hybridMultilevel"/>
     <w:tmpl w:val="2DB03EFE"/>
@@ -11667,31 +12363,37 @@
     </w:lvl>
   </w:abstractNum>
   <w:num w:numId="1">
-    <w:abstractNumId w:val="4"/>
+    <w:abstractNumId w:val="6"/>
   </w:num>
   <w:num w:numId="2">
-    <w:abstractNumId w:val="6"/>
+    <w:abstractNumId w:val="8"/>
   </w:num>
   <w:num w:numId="3">
-    <w:abstractNumId w:val="2"/>
+    <w:abstractNumId w:val="3"/>
   </w:num>
   <w:num w:numId="4">
-    <w:abstractNumId w:val="3"/>
+    <w:abstractNumId w:val="4"/>
   </w:num>
   <w:num w:numId="5">
     <w:abstractNumId w:val="1"/>
   </w:num>
   <w:num w:numId="6">
-    <w:abstractNumId w:val="8"/>
+    <w:abstractNumId w:val="10"/>
   </w:num>
   <w:num w:numId="7">
-    <w:abstractNumId w:val="7"/>
+    <w:abstractNumId w:val="9"/>
   </w:num>
   <w:num w:numId="8">
-    <w:abstractNumId w:val="5"/>
+    <w:abstractNumId w:val="7"/>
   </w:num>
   <w:num w:numId="9">
     <w:abstractNumId w:val="0"/>
+  </w:num>
+  <w:num w:numId="10">
+    <w:abstractNumId w:val="5"/>
+  </w:num>
+  <w:num w:numId="11">
+    <w:abstractNumId w:val="2"/>
   </w:num>
 </w:numbering>
 </file>

</xml_diff>

<commit_message>
Add pros & cons
</commit_message>
<xml_diff>
--- a/Báo cáo-Tìm hiểu AI.docx
+++ b/Báo cáo-Tìm hiểu AI.docx
@@ -588,7 +588,7 @@
                 <w:rFonts w:cstheme="minorHAnsi"/>
               </w:rPr>
             </w:pPr>
-            <w:hyperlink r:id="rId7" w:history="1">
+            <w:hyperlink r:id="rId8" w:history="1">
               <w:r>
                 <w:rPr>
                   <w:rStyle w:val="Hyperlink"/>
@@ -729,7 +729,7 @@
                 <w:rFonts w:cstheme="minorHAnsi"/>
               </w:rPr>
             </w:pPr>
-            <w:hyperlink r:id="rId8" w:history="1">
+            <w:hyperlink r:id="rId9" w:history="1">
               <w:r>
                 <w:rPr>
                   <w:rStyle w:val="Hyperlink"/>
@@ -856,7 +856,7 @@
                 <w:rFonts w:cstheme="minorHAnsi"/>
               </w:rPr>
             </w:pPr>
-            <w:hyperlink r:id="rId9" w:history="1">
+            <w:hyperlink r:id="rId10" w:history="1">
               <w:r>
                 <w:rPr>
                   <w:rStyle w:val="Hyperlink"/>
@@ -983,7 +983,7 @@
                 <w:rFonts w:cstheme="minorHAnsi"/>
               </w:rPr>
             </w:pPr>
-            <w:hyperlink r:id="rId10" w:history="1">
+            <w:hyperlink r:id="rId11" w:history="1">
               <w:r>
                 <w:rPr>
                   <w:rStyle w:val="Hyperlink"/>
@@ -8855,10 +8855,7 @@
     <w:p>
       <w:pPr>
         <w:pStyle w:val="NormalWeb"/>
-        <w:numPr>
-          <w:ilvl w:val="0"/>
-          <w:numId w:val="9"/>
-        </w:numPr>
+        <w:ind w:left="1440"/>
         <w:rPr>
           <w:rFonts w:asciiTheme="minorHAnsi" w:hAnsiTheme="minorHAnsi" w:cstheme="minorHAnsi"/>
           <w:sz w:val="22"/>
@@ -8874,7 +8871,7 @@
           <w:szCs w:val="22"/>
           <w:lang w:val="en-US"/>
         </w:rPr>
-        <w:t>Khởi</w:t>
+        <w:t>Giai</w:t>
       </w:r>
       <w:proofErr w:type="spellEnd"/>
       <w:r>
@@ -8886,6 +8883,50 @@
           <w:lang w:val="en-US"/>
         </w:rPr>
         <w:t xml:space="preserve"> </w:t>
+      </w:r>
+      <w:proofErr w:type="spellStart"/>
+      <w:r>
+        <w:rPr>
+          <w:rFonts w:asciiTheme="minorHAnsi" w:hAnsiTheme="minorHAnsi" w:cstheme="minorHAnsi"/>
+          <w:b/>
+          <w:sz w:val="22"/>
+          <w:szCs w:val="22"/>
+          <w:lang w:val="en-US"/>
+        </w:rPr>
+        <w:t>đoạn</w:t>
+      </w:r>
+      <w:proofErr w:type="spellEnd"/>
+      <w:r>
+        <w:rPr>
+          <w:rFonts w:asciiTheme="minorHAnsi" w:hAnsiTheme="minorHAnsi" w:cstheme="minorHAnsi"/>
+          <w:b/>
+          <w:sz w:val="22"/>
+          <w:szCs w:val="22"/>
+          <w:lang w:val="en-US"/>
+        </w:rPr>
+        <w:t xml:space="preserve"> </w:t>
+      </w:r>
+      <w:bookmarkStart w:id="1" w:name="_GoBack"/>
+      <w:bookmarkEnd w:id="1"/>
+      <w:r>
+        <w:rPr>
+          <w:rFonts w:asciiTheme="minorHAnsi" w:hAnsiTheme="minorHAnsi" w:cstheme="minorHAnsi"/>
+          <w:b/>
+          <w:sz w:val="22"/>
+          <w:szCs w:val="22"/>
+          <w:lang w:val="en-US"/>
+        </w:rPr>
+        <w:t>k</w:t>
+      </w:r>
+      <w:r>
+        <w:rPr>
+          <w:rFonts w:asciiTheme="minorHAnsi" w:hAnsiTheme="minorHAnsi" w:cstheme="minorHAnsi"/>
+          <w:b/>
+          <w:sz w:val="22"/>
+          <w:szCs w:val="22"/>
+          <w:lang w:val="en-US"/>
+        </w:rPr>
+        <w:t xml:space="preserve">hởi </w:t>
       </w:r>
       <w:proofErr w:type="spellStart"/>
       <w:r>
@@ -10082,6 +10123,36 @@
           <w:szCs w:val="22"/>
         </w:rPr>
         <w:br/>
+      </w:r>
+    </w:p>
+    <w:p>
+      <w:pPr>
+        <w:pStyle w:val="NormalWeb"/>
+        <w:ind w:left="1440"/>
+        <w:rPr>
+          <w:rFonts w:asciiTheme="minorHAnsi" w:hAnsiTheme="minorHAnsi" w:cstheme="minorHAnsi"/>
+          <w:b/>
+          <w:sz w:val="22"/>
+          <w:szCs w:val="22"/>
+        </w:rPr>
+      </w:pPr>
+      <w:r>
+        <w:rPr>
+          <w:rFonts w:asciiTheme="minorHAnsi" w:hAnsiTheme="minorHAnsi" w:cstheme="minorHAnsi"/>
+          <w:b/>
+          <w:sz w:val="22"/>
+          <w:szCs w:val="22"/>
+        </w:rPr>
+        <w:t>Giai Đoạn Phát Triển</w:t>
+      </w:r>
+      <w:r>
+        <w:rPr>
+          <w:rFonts w:asciiTheme="minorHAnsi" w:hAnsiTheme="minorHAnsi" w:cstheme="minorHAnsi"/>
+          <w:b/>
+          <w:sz w:val="22"/>
+          <w:szCs w:val="22"/>
+        </w:rPr>
+        <w:t>:</w:t>
       </w:r>
     </w:p>
     <w:p>
@@ -10089,7 +10160,7 @@
         <w:pStyle w:val="NormalWeb"/>
         <w:numPr>
           <w:ilvl w:val="0"/>
-          <w:numId w:val="9"/>
+          <w:numId w:val="14"/>
         </w:numPr>
         <w:rPr>
           <w:rFonts w:asciiTheme="minorHAnsi" w:hAnsiTheme="minorHAnsi" w:cstheme="minorHAnsi"/>
@@ -10105,7 +10176,7 @@
           <w:sz w:val="22"/>
           <w:szCs w:val="22"/>
         </w:rPr>
-        <w:t>Giai Đoạn Phát Triển</w:t>
+        <w:t xml:space="preserve">2020 – 2021: </w:t>
       </w:r>
       <w:r>
         <w:rPr>
@@ -10113,15 +10184,14 @@
           <w:b/>
           <w:sz w:val="22"/>
           <w:szCs w:val="22"/>
-          <w:lang w:val="en-US"/>
-        </w:rPr>
-        <w:t>:</w:t>
+        </w:rPr>
+        <w:t>Nghiên cứu và phát triển</w:t>
       </w:r>
     </w:p>
     <w:p>
       <w:pPr>
         <w:pStyle w:val="NormalWeb"/>
-        <w:ind w:left="1440"/>
+        <w:ind w:left="1800"/>
         <w:rPr>
           <w:rFonts w:asciiTheme="minorHAnsi" w:hAnsiTheme="minorHAnsi" w:cstheme="minorHAnsi"/>
           <w:sz w:val="22"/>
@@ -10134,79 +10204,96 @@
           <w:sz w:val="22"/>
           <w:szCs w:val="22"/>
         </w:rPr>
-        <w:t xml:space="preserve">2020 – 2021: </w:t>
-      </w:r>
-      <w:r>
-        <w:rPr>
-          <w:rFonts w:asciiTheme="minorHAnsi" w:hAnsiTheme="minorHAnsi" w:cstheme="minorHAnsi"/>
-          <w:sz w:val="22"/>
-          <w:szCs w:val="22"/>
-        </w:rPr>
-        <w:t>Nghiên cứu và phát triển</w:t>
+        <w:t>Trong giai đoạn đầu, nhóm phát triển tập trung vào việc nghiên cứu các thuật toán học máy và xử lý ngôn ngữ tự nhiên. Họ đã thử nghiệm nhiều mô hình khác nhau để tìm ra giải pháp tối ưu cho việc tạo ra nội dung tự động.</w:t>
       </w:r>
     </w:p>
     <w:p>
       <w:pPr>
         <w:pStyle w:val="NormalWeb"/>
-        <w:ind w:left="1440"/>
         <w:rPr>
           <w:rFonts w:asciiTheme="minorHAnsi" w:hAnsiTheme="minorHAnsi" w:cstheme="minorHAnsi"/>
-          <w:sz w:val="22"/>
-          <w:szCs w:val="22"/>
-        </w:rPr>
-      </w:pPr>
-      <w:r>
-        <w:rPr>
-          <w:rFonts w:asciiTheme="minorHAnsi" w:hAnsiTheme="minorHAnsi" w:cstheme="minorHAnsi"/>
-          <w:sz w:val="22"/>
-          <w:szCs w:val="22"/>
-        </w:rPr>
-        <w:t>Trong giai đoạn đầu, nhóm phát triển tập trung vào việc nghiên cứu các thuật toán học máy và xử lý ngôn ngữ tự nhiên. Họ đã thử nghiệm nhiều mô hình khác nhau để tìm ra giải pháp tối ưu cho việc tạo ra nội dung tự động.</w:t>
-      </w:r>
+          <w:szCs w:val="22"/>
+        </w:rPr>
+      </w:pPr>
     </w:p>
     <w:p>
       <w:pPr>
         <w:pStyle w:val="NormalWeb"/>
-        <w:ind w:left="1440"/>
+        <w:numPr>
+          <w:ilvl w:val="0"/>
+          <w:numId w:val="15"/>
+        </w:numPr>
         <w:rPr>
           <w:rFonts w:asciiTheme="minorHAnsi" w:hAnsiTheme="minorHAnsi" w:cstheme="minorHAnsi"/>
-          <w:szCs w:val="22"/>
-        </w:rPr>
-      </w:pPr>
+          <w:b/>
+          <w:sz w:val="22"/>
+          <w:szCs w:val="22"/>
+        </w:rPr>
+      </w:pPr>
+      <w:r>
+        <w:rPr>
+          <w:rFonts w:asciiTheme="minorHAnsi" w:hAnsiTheme="minorHAnsi" w:cstheme="minorHAnsi"/>
+          <w:b/>
+          <w:sz w:val="22"/>
+          <w:szCs w:val="22"/>
+        </w:rPr>
+        <w:lastRenderedPageBreak/>
+        <w:t>2022: Ra mắt sản phẩm</w:t>
+      </w:r>
     </w:p>
     <w:p>
       <w:pPr>
-        <w:pStyle w:val="NormalWeb"/>
-        <w:ind w:left="1440"/>
-        <w:rPr>
-          <w:rFonts w:asciiTheme="minorHAnsi" w:hAnsiTheme="minorHAnsi" w:cstheme="minorHAnsi"/>
-          <w:szCs w:val="22"/>
-        </w:rPr>
-      </w:pPr>
+        <w:ind w:left="1800"/>
+        <w:rPr>
+          <w:rFonts w:eastAsia="Times New Roman" w:cstheme="minorHAnsi"/>
+          <w:kern w:val="0"/>
+          <w:szCs w:val="22"/>
+          <w:lang w:val="vi-VN" w:eastAsia="vi-VN" w:bidi="ar-SA"/>
+          <w14:ligatures w14:val="none"/>
+        </w:rPr>
+      </w:pPr>
+      <w:r>
+        <w:rPr>
+          <w:rFonts w:eastAsia="Times New Roman" w:cstheme="minorHAnsi"/>
+          <w:kern w:val="0"/>
+          <w:szCs w:val="22"/>
+          <w:lang w:val="vi-VN" w:eastAsia="vi-VN" w:bidi="ar-SA"/>
+          <w14:ligatures w14:val="none"/>
+        </w:rPr>
+        <w:t>Vào giữa năm 2022, Napkin AI chính thức ra mắt phiên bản beta đầu tiên. Sản phẩm này nhanh chóng thu hút sự chú ý của cộng đồng công nghệ và các doanh nghiệp, nhờ vào khả năng tạo ra nội dung chất lượng cao chỉ trong vài giây.</w:t>
+      </w:r>
     </w:p>
     <w:p>
       <w:pPr>
-        <w:pStyle w:val="NormalWeb"/>
-        <w:ind w:left="1440"/>
-        <w:rPr>
-          <w:rFonts w:asciiTheme="minorHAnsi" w:hAnsiTheme="minorHAnsi" w:cstheme="minorHAnsi"/>
-          <w:sz w:val="22"/>
-          <w:szCs w:val="22"/>
-        </w:rPr>
-      </w:pPr>
-      <w:r>
-        <w:rPr>
-          <w:rFonts w:asciiTheme="minorHAnsi" w:hAnsiTheme="minorHAnsi" w:cstheme="minorHAnsi"/>
-          <w:sz w:val="22"/>
-          <w:szCs w:val="22"/>
-        </w:rPr>
-        <w:lastRenderedPageBreak/>
-        <w:t>2022: Ra mắt sản phẩm</w:t>
+        <w:pStyle w:val="ListParagraph"/>
+        <w:numPr>
+          <w:ilvl w:val="0"/>
+          <w:numId w:val="15"/>
+        </w:numPr>
+        <w:rPr>
+          <w:rFonts w:eastAsia="Times New Roman" w:cstheme="minorHAnsi"/>
+          <w:b/>
+          <w:kern w:val="0"/>
+          <w:szCs w:val="22"/>
+          <w:lang w:val="vi-VN" w:eastAsia="vi-VN" w:bidi="ar-SA"/>
+          <w14:ligatures w14:val="none"/>
+        </w:rPr>
+      </w:pPr>
+      <w:r>
+        <w:rPr>
+          <w:rFonts w:eastAsia="Times New Roman" w:cstheme="minorHAnsi"/>
+          <w:b/>
+          <w:kern w:val="0"/>
+          <w:szCs w:val="22"/>
+          <w:lang w:val="vi-VN" w:eastAsia="vi-VN" w:bidi="ar-SA"/>
+          <w14:ligatures w14:val="none"/>
+        </w:rPr>
+        <w:t xml:space="preserve">2023: Mở rộng và cải tiến </w:t>
       </w:r>
     </w:p>
     <w:p>
       <w:pPr>
-        <w:ind w:left="1440"/>
+        <w:ind w:left="1800"/>
         <w:rPr>
           <w:rFonts w:eastAsia="Times New Roman" w:cstheme="minorHAnsi"/>
           <w:kern w:val="0"/>
@@ -10223,14 +10310,19 @@
           <w:lang w:val="vi-VN" w:eastAsia="vi-VN" w:bidi="ar-SA"/>
           <w14:ligatures w14:val="none"/>
         </w:rPr>
-        <w:t>Vào giữa năm 2022, Napkin AI chính thức ra mắt phiên bản beta đầu tiên. Sản phẩm này nhanh chóng thu hút sự chú ý của cộng đồng công nghệ và các doanh nghiệp, nhờ vào khả năng tạo ra nội dung chất lượng cao chỉ trong vài giây.</w:t>
+        <w:t>Năm 2023, Napkin AI đã có những cải tiến đáng kể về tính năng và giao diện người dùng. Công ty đã mở rộng đội ngũ phát triển và bắt đầu hợp tác với nhiều doanh nghiệp lớn để tích hợp công nghệ của họ vào các sản phẩm và dịch vụ khác nhau.</w:t>
       </w:r>
     </w:p>
     <w:p>
       <w:pPr>
-        <w:ind w:left="1440"/>
+        <w:pStyle w:val="ListParagraph"/>
+        <w:numPr>
+          <w:ilvl w:val="0"/>
+          <w:numId w:val="15"/>
+        </w:numPr>
         <w:rPr>
           <w:rFonts w:eastAsia="Times New Roman" w:cstheme="minorHAnsi"/>
+          <w:b/>
           <w:kern w:val="0"/>
           <w:szCs w:val="22"/>
           <w:lang w:val="vi-VN" w:eastAsia="vi-VN" w:bidi="ar-SA"/>
@@ -10240,61 +10332,18 @@
       <w:r>
         <w:rPr>
           <w:rFonts w:eastAsia="Times New Roman" w:cstheme="minorHAnsi"/>
+          <w:b/>
           <w:kern w:val="0"/>
           <w:szCs w:val="22"/>
           <w:lang w:val="vi-VN" w:eastAsia="vi-VN" w:bidi="ar-SA"/>
           <w14:ligatures w14:val="none"/>
         </w:rPr>
-        <w:t xml:space="preserve">2023: Mở rộng và cải tiến </w:t>
+        <w:t>Tương lai</w:t>
       </w:r>
     </w:p>
     <w:p>
       <w:pPr>
-        <w:ind w:left="1440"/>
-        <w:rPr>
-          <w:rFonts w:eastAsia="Times New Roman" w:cstheme="minorHAnsi"/>
-          <w:kern w:val="0"/>
-          <w:szCs w:val="22"/>
-          <w:lang w:val="vi-VN" w:eastAsia="vi-VN" w:bidi="ar-SA"/>
-          <w14:ligatures w14:val="none"/>
-        </w:rPr>
-      </w:pPr>
-      <w:r>
-        <w:rPr>
-          <w:rFonts w:eastAsia="Times New Roman" w:cstheme="minorHAnsi"/>
-          <w:kern w:val="0"/>
-          <w:szCs w:val="22"/>
-          <w:lang w:val="vi-VN" w:eastAsia="vi-VN" w:bidi="ar-SA"/>
-          <w14:ligatures w14:val="none"/>
-        </w:rPr>
-        <w:t>Năm 2023, Napkin AI đã có những cải tiến đáng kể về tính năng và giao diện người dùng. Công ty đã mở rộng đội ngũ phát triển và bắt đầu hợp tác với nhiều doanh nghiệp lớn để tích hợp công nghệ của họ vào các sản phẩm và dịch vụ khác nhau.</w:t>
-      </w:r>
-    </w:p>
-    <w:p>
-      <w:pPr>
-        <w:ind w:left="1440"/>
-        <w:rPr>
-          <w:rFonts w:eastAsia="Times New Roman" w:cstheme="minorHAnsi"/>
-          <w:kern w:val="0"/>
-          <w:szCs w:val="22"/>
-          <w:lang w:val="vi-VN" w:eastAsia="vi-VN" w:bidi="ar-SA"/>
-          <w14:ligatures w14:val="none"/>
-        </w:rPr>
-      </w:pPr>
-      <w:r>
-        <w:rPr>
-          <w:rFonts w:eastAsia="Times New Roman" w:cstheme="minorHAnsi"/>
-          <w:kern w:val="0"/>
-          <w:szCs w:val="22"/>
-          <w:lang w:val="vi-VN" w:eastAsia="vi-VN" w:bidi="ar-SA"/>
-          <w14:ligatures w14:val="none"/>
-        </w:rPr>
-        <w:t xml:space="preserve">Tương lai: </w:t>
-      </w:r>
-    </w:p>
-    <w:p>
-      <w:pPr>
-        <w:ind w:left="1440"/>
+        <w:ind w:left="1800"/>
         <w:rPr>
           <w:rFonts w:eastAsia="Times New Roman" w:cstheme="minorHAnsi"/>
           <w:kern w:val="0"/>
@@ -10690,7 +10739,6 @@
           <w:szCs w:val="22"/>
           <w:lang w:val="vi-VN"/>
         </w:rPr>
-        <w:lastRenderedPageBreak/>
         <w:t>Các mô hình của Napkin AI</w:t>
       </w:r>
       <w:r>
@@ -10885,17 +10933,7 @@
           <w:szCs w:val="22"/>
           <w:lang w:val="vi-VN"/>
         </w:rPr>
-        <w:t>Cho phép hệ thống học hỏi từ các hành động c</w:t>
-      </w:r>
-      <w:bookmarkStart w:id="1" w:name="_GoBack"/>
-      <w:bookmarkEnd w:id="1"/>
-      <w:r>
-        <w:rPr>
-          <w:rFonts w:cstheme="minorHAnsi"/>
-          <w:szCs w:val="22"/>
-          <w:lang w:val="vi-VN"/>
-        </w:rPr>
-        <w:t>ủa mình và tối ưu hóa quyết định theo thời gian.</w:t>
+        <w:t>Cho phép hệ thống học hỏi từ các hành động của mình và tối ưu hóa quyết định theo thời gian.</w:t>
       </w:r>
     </w:p>
     <w:p>
@@ -11019,9 +11057,367 @@
       </w:r>
       <w:proofErr w:type="spellEnd"/>
     </w:p>
+    <w:p>
+      <w:pPr>
+        <w:ind w:left="1350"/>
+        <w:rPr>
+          <w:rFonts w:cstheme="minorHAnsi"/>
+          <w:szCs w:val="22"/>
+          <w:lang w:val="vi-VN"/>
+        </w:rPr>
+      </w:pPr>
+      <w:r>
+        <w:rPr>
+          <w:rFonts w:cstheme="minorHAnsi"/>
+          <w:szCs w:val="22"/>
+        </w:rPr>
+        <w:t xml:space="preserve">Ta </w:t>
+      </w:r>
+      <w:proofErr w:type="spellStart"/>
+      <w:r>
+        <w:rPr>
+          <w:rFonts w:cstheme="minorHAnsi"/>
+          <w:szCs w:val="22"/>
+        </w:rPr>
+        <w:t>sẽ</w:t>
+      </w:r>
+      <w:proofErr w:type="spellEnd"/>
+      <w:r>
+        <w:rPr>
+          <w:rFonts w:cstheme="minorHAnsi"/>
+          <w:szCs w:val="22"/>
+        </w:rPr>
+        <w:t xml:space="preserve"> </w:t>
+      </w:r>
+      <w:r>
+        <w:rPr>
+          <w:rFonts w:cstheme="minorHAnsi"/>
+          <w:szCs w:val="22"/>
+          <w:lang w:val="vi-VN"/>
+        </w:rPr>
+        <w:t>phân tích những ưu điểm và nhược điểm của Napkin AI, giúp người dùng có cái nhìn tổng quan hơn về ứng dụng này.</w:t>
+      </w:r>
+    </w:p>
+    <w:p>
+      <w:pPr>
+        <w:pStyle w:val="ListParagraph"/>
+        <w:spacing w:line="360" w:lineRule="auto"/>
+        <w:ind w:left="1350"/>
+        <w:jc w:val="both"/>
+        <w:rPr>
+          <w:rFonts w:cstheme="minorHAnsi"/>
+          <w:b/>
+          <w:szCs w:val="22"/>
+          <w:lang w:val="vi-VN"/>
+        </w:rPr>
+      </w:pPr>
+      <w:r>
+        <w:rPr>
+          <w:rFonts w:cstheme="minorHAnsi"/>
+          <w:b/>
+          <w:szCs w:val="22"/>
+          <w:lang w:val="vi-VN"/>
+        </w:rPr>
+        <w:t>Ưu điểm của Napkin AI:</w:t>
+      </w:r>
+    </w:p>
+    <w:p>
+      <w:pPr>
+        <w:pStyle w:val="ListParagraph"/>
+        <w:numPr>
+          <w:ilvl w:val="0"/>
+          <w:numId w:val="12"/>
+        </w:numPr>
+        <w:spacing w:line="360" w:lineRule="auto"/>
+        <w:jc w:val="both"/>
+        <w:rPr>
+          <w:rFonts w:cstheme="minorHAnsi"/>
+          <w:szCs w:val="22"/>
+          <w:lang w:val="vi-VN"/>
+        </w:rPr>
+      </w:pPr>
+      <w:r>
+        <w:rPr>
+          <w:rFonts w:cstheme="minorHAnsi"/>
+          <w:b/>
+          <w:szCs w:val="22"/>
+          <w:lang w:val="vi-VN"/>
+        </w:rPr>
+        <w:t>Tiện lợi và dễ sử dụng:</w:t>
+      </w:r>
+      <w:r>
+        <w:rPr>
+          <w:rFonts w:cstheme="minorHAnsi"/>
+          <w:szCs w:val="22"/>
+          <w:lang w:val="vi-VN"/>
+        </w:rPr>
+        <w:t xml:space="preserve"> </w:t>
+      </w:r>
+      <w:r>
+        <w:rPr>
+          <w:rFonts w:cstheme="minorHAnsi"/>
+          <w:szCs w:val="22"/>
+          <w:lang w:val="vi-VN"/>
+        </w:rPr>
+        <w:t>Napkin AI được thiết kế với giao diện thân thiện, dễ dàng cho người dùng mới làm quen. Chỉ cần một vài cú nhấp chuột, người dùng có thể truy cập vào các tính năng của nó.</w:t>
+      </w:r>
+    </w:p>
+    <w:p>
+      <w:pPr>
+        <w:pStyle w:val="ListParagraph"/>
+        <w:numPr>
+          <w:ilvl w:val="0"/>
+          <w:numId w:val="12"/>
+        </w:numPr>
+        <w:spacing w:line="360" w:lineRule="auto"/>
+        <w:jc w:val="both"/>
+        <w:rPr>
+          <w:rFonts w:cstheme="minorHAnsi"/>
+          <w:szCs w:val="22"/>
+          <w:lang w:val="vi-VN"/>
+        </w:rPr>
+      </w:pPr>
+      <w:r>
+        <w:rPr>
+          <w:rFonts w:cstheme="minorHAnsi"/>
+          <w:b/>
+          <w:szCs w:val="22"/>
+          <w:lang w:val="vi-VN"/>
+        </w:rPr>
+        <w:t>Tính năng đa dạng:</w:t>
+      </w:r>
+      <w:r>
+        <w:rPr>
+          <w:rFonts w:cstheme="minorHAnsi"/>
+          <w:szCs w:val="22"/>
+          <w:lang w:val="vi-VN"/>
+        </w:rPr>
+        <w:t xml:space="preserve"> </w:t>
+      </w:r>
+      <w:r>
+        <w:rPr>
+          <w:rFonts w:cstheme="minorHAnsi"/>
+          <w:szCs w:val="22"/>
+          <w:lang w:val="vi-VN"/>
+        </w:rPr>
+        <w:t xml:space="preserve">Napkin AI cung cấp nhiều tính năng khác nhau, từ tạo nội dung, phân tích dữ liệu đến hỗ trợ trong việc lập kế hoạch. </w:t>
+      </w:r>
+      <w:r>
+        <w:rPr>
+          <w:rFonts w:cstheme="minorHAnsi"/>
+          <w:szCs w:val="22"/>
+          <w:lang w:val="vi-VN"/>
+        </w:rPr>
+        <w:t>Điều này giúp người dùng tiết kiệm thời gian và công sức.</w:t>
+      </w:r>
+    </w:p>
+    <w:p>
+      <w:pPr>
+        <w:pStyle w:val="ListParagraph"/>
+        <w:numPr>
+          <w:ilvl w:val="0"/>
+          <w:numId w:val="12"/>
+        </w:numPr>
+        <w:rPr>
+          <w:rFonts w:cstheme="minorHAnsi"/>
+          <w:szCs w:val="22"/>
+          <w:lang w:val="vi-VN"/>
+        </w:rPr>
+      </w:pPr>
+      <w:r>
+        <w:rPr>
+          <w:rFonts w:cstheme="minorHAnsi"/>
+          <w:b/>
+          <w:szCs w:val="22"/>
+          <w:lang w:val="vi-VN"/>
+        </w:rPr>
+        <w:t>Hỗ trợ quyết định:</w:t>
+      </w:r>
+      <w:r>
+        <w:rPr>
+          <w:rFonts w:cstheme="minorHAnsi"/>
+          <w:szCs w:val="22"/>
+          <w:lang w:val="vi-VN"/>
+        </w:rPr>
+        <w:t xml:space="preserve"> </w:t>
+      </w:r>
+      <w:r>
+        <w:rPr>
+          <w:rFonts w:cstheme="minorHAnsi"/>
+          <w:szCs w:val="22"/>
+          <w:lang w:val="vi-VN"/>
+        </w:rPr>
+        <w:t>Với khả năng phân tích dữ liệu mạnh mẽ, Napkin AI có thể cung cấp những thông tin hữu ích để hỗ trợ người dùng trong việc đưa ra quyết định.</w:t>
+      </w:r>
+    </w:p>
+    <w:p>
+      <w:pPr>
+        <w:spacing w:line="360" w:lineRule="auto"/>
+        <w:ind w:left="1440"/>
+        <w:jc w:val="both"/>
+        <w:rPr>
+          <w:rFonts w:cstheme="minorHAnsi"/>
+          <w:b/>
+          <w:szCs w:val="22"/>
+          <w:lang w:val="vi-VN"/>
+        </w:rPr>
+      </w:pPr>
+      <w:r>
+        <w:rPr>
+          <w:rFonts w:cstheme="minorHAnsi"/>
+          <w:b/>
+          <w:szCs w:val="22"/>
+          <w:lang w:val="vi-VN"/>
+        </w:rPr>
+        <w:t>Nhược điểm của Napkin AI:</w:t>
+      </w:r>
+    </w:p>
+    <w:p>
+      <w:pPr>
+        <w:pStyle w:val="ListParagraph"/>
+        <w:numPr>
+          <w:ilvl w:val="0"/>
+          <w:numId w:val="13"/>
+        </w:numPr>
+        <w:rPr>
+          <w:rFonts w:cstheme="minorHAnsi"/>
+          <w:szCs w:val="22"/>
+          <w:lang w:val="vi-VN"/>
+        </w:rPr>
+      </w:pPr>
+      <w:r>
+        <w:rPr>
+          <w:rFonts w:cstheme="minorHAnsi"/>
+          <w:b/>
+          <w:szCs w:val="22"/>
+          <w:lang w:val="vi-VN"/>
+        </w:rPr>
+        <w:t>Độ chính xác:</w:t>
+      </w:r>
+      <w:r>
+        <w:rPr>
+          <w:rFonts w:cstheme="minorHAnsi"/>
+          <w:szCs w:val="22"/>
+          <w:lang w:val="vi-VN"/>
+        </w:rPr>
+        <w:t xml:space="preserve"> </w:t>
+      </w:r>
+      <w:r>
+        <w:rPr>
+          <w:rFonts w:cstheme="minorHAnsi"/>
+          <w:szCs w:val="22"/>
+          <w:lang w:val="vi-VN"/>
+        </w:rPr>
+        <w:t>Mặc dù Napkin AI có khả năng phân tích dữ liệu, nhưng đôi khi độ chính xác của nó có thể không đạt yêu cầu, đặc biệt trong các tình huống phức tạp.</w:t>
+      </w:r>
+    </w:p>
+    <w:p>
+      <w:pPr>
+        <w:pStyle w:val="ListParagraph"/>
+        <w:numPr>
+          <w:ilvl w:val="0"/>
+          <w:numId w:val="13"/>
+        </w:numPr>
+        <w:rPr>
+          <w:rFonts w:cstheme="minorHAnsi"/>
+          <w:szCs w:val="22"/>
+          <w:lang w:val="vi-VN"/>
+        </w:rPr>
+      </w:pPr>
+      <w:r>
+        <w:rPr>
+          <w:rFonts w:cstheme="minorHAnsi"/>
+          <w:b/>
+          <w:szCs w:val="22"/>
+          <w:lang w:val="vi-VN"/>
+        </w:rPr>
+        <w:t>Chi phí:</w:t>
+      </w:r>
+      <w:r>
+        <w:rPr>
+          <w:rFonts w:cstheme="minorHAnsi"/>
+          <w:szCs w:val="22"/>
+          <w:lang w:val="vi-VN"/>
+        </w:rPr>
+        <w:t xml:space="preserve"> </w:t>
+      </w:r>
+      <w:r>
+        <w:rPr>
+          <w:rFonts w:cstheme="minorHAnsi"/>
+          <w:szCs w:val="22"/>
+          <w:lang w:val="vi-VN"/>
+        </w:rPr>
+        <w:t>Một số tính năng cao cấp của Napkin AI yêu cầu người dùng phải trả phí, điều này có thể là một rào cản đối với những người dùng có ngân sách hạn chế.</w:t>
+      </w:r>
+    </w:p>
+    <w:p>
+      <w:pPr>
+        <w:pStyle w:val="ListParagraph"/>
+        <w:numPr>
+          <w:ilvl w:val="0"/>
+          <w:numId w:val="13"/>
+        </w:numPr>
+        <w:rPr>
+          <w:rFonts w:cstheme="minorHAnsi"/>
+          <w:szCs w:val="22"/>
+          <w:lang w:val="vi-VN"/>
+        </w:rPr>
+      </w:pPr>
+      <w:r>
+        <w:rPr>
+          <w:rFonts w:cstheme="minorHAnsi"/>
+          <w:b/>
+          <w:szCs w:val="22"/>
+          <w:lang w:val="vi-VN"/>
+        </w:rPr>
+        <w:t>Thiếu tính linh hoạt:</w:t>
+      </w:r>
+      <w:r>
+        <w:rPr>
+          <w:rFonts w:cstheme="minorHAnsi"/>
+          <w:szCs w:val="22"/>
+          <w:lang w:val="vi-VN"/>
+        </w:rPr>
+        <w:t xml:space="preserve"> </w:t>
+      </w:r>
+      <w:r>
+        <w:rPr>
+          <w:rFonts w:cstheme="minorHAnsi"/>
+          <w:szCs w:val="22"/>
+          <w:lang w:val="vi-VN"/>
+        </w:rPr>
+        <w:t>Một số người dùng có thể cảm thấy rằng Napkin AI không đủ linh hoạt để đáp ứng các nhu cầu cụ thể của họ, đặc biệt là trong các lĩnh vực chuyên môn.</w:t>
+      </w:r>
+    </w:p>
+    <w:p>
+      <w:pPr>
+        <w:pStyle w:val="ListParagraph"/>
+        <w:spacing w:line="360" w:lineRule="auto"/>
+        <w:ind w:left="2160"/>
+        <w:jc w:val="both"/>
+        <w:rPr>
+          <w:rFonts w:cstheme="minorHAnsi"/>
+          <w:szCs w:val="22"/>
+          <w:lang w:val="vi-VN"/>
+        </w:rPr>
+      </w:pPr>
+    </w:p>
+    <w:p>
+      <w:pPr>
+        <w:pStyle w:val="ListParagraph"/>
+        <w:spacing w:line="360" w:lineRule="auto"/>
+        <w:ind w:left="1350"/>
+        <w:jc w:val="both"/>
+        <w:rPr>
+          <w:rFonts w:cstheme="minorHAnsi"/>
+          <w:szCs w:val="22"/>
+          <w:lang w:val="vi-VN"/>
+        </w:rPr>
+      </w:pPr>
+    </w:p>
     <w:sectPr>
-      <w:footerReference w:type="even" r:id="rId11"/>
-      <w:footerReference w:type="default" r:id="rId12"/>
+      <w:footerReference w:type="even" r:id="rId12"/>
+      <w:footerReference w:type="default" r:id="rId13"/>
       <w:pgSz w:w="12240" w:h="15840"/>
       <w:pgMar w:top="1440" w:right="1440" w:bottom="1440" w:left="1440" w:header="720" w:footer="720" w:gutter="0"/>
       <w:cols w:space="720"/>
@@ -11144,7 +11540,7 @@
           <w:rPr>
             <w:noProof/>
           </w:rPr>
-          <w:t>5</w:t>
+          <w:t>3</w:t>
         </w:r>
         <w:r>
           <w:rPr>
@@ -11304,6 +11700,119 @@
     </w:lvl>
   </w:abstractNum>
   <w:abstractNum w:abstractNumId="1">
+    <w:nsid w:val="0F654D15"/>
+    <w:multiLevelType w:val="hybridMultilevel"/>
+    <w:tmpl w:val="BE3A36A2"/>
+    <w:lvl w:ilvl="0" w:tplc="042A0001">
+      <w:start w:val="1"/>
+      <w:numFmt w:val="bullet"/>
+      <w:lvlText w:val=""/>
+      <w:lvlJc w:val="left"/>
+      <w:pPr>
+        <w:ind w:left="2160" w:hanging="360"/>
+      </w:pPr>
+      <w:rPr>
+        <w:rFonts w:ascii="Symbol" w:hAnsi="Symbol" w:hint="default"/>
+      </w:rPr>
+    </w:lvl>
+    <w:lvl w:ilvl="1" w:tplc="042A0003" w:tentative="1">
+      <w:start w:val="1"/>
+      <w:numFmt w:val="bullet"/>
+      <w:lvlText w:val="o"/>
+      <w:lvlJc w:val="left"/>
+      <w:pPr>
+        <w:ind w:left="2880" w:hanging="360"/>
+      </w:pPr>
+      <w:rPr>
+        <w:rFonts w:ascii="Courier New" w:hAnsi="Courier New" w:cs="Courier New" w:hint="default"/>
+      </w:rPr>
+    </w:lvl>
+    <w:lvl w:ilvl="2" w:tplc="042A0005" w:tentative="1">
+      <w:start w:val="1"/>
+      <w:numFmt w:val="bullet"/>
+      <w:lvlText w:val=""/>
+      <w:lvlJc w:val="left"/>
+      <w:pPr>
+        <w:ind w:left="3600" w:hanging="360"/>
+      </w:pPr>
+      <w:rPr>
+        <w:rFonts w:ascii="Wingdings" w:hAnsi="Wingdings" w:hint="default"/>
+      </w:rPr>
+    </w:lvl>
+    <w:lvl w:ilvl="3" w:tplc="042A0001" w:tentative="1">
+      <w:start w:val="1"/>
+      <w:numFmt w:val="bullet"/>
+      <w:lvlText w:val=""/>
+      <w:lvlJc w:val="left"/>
+      <w:pPr>
+        <w:ind w:left="4320" w:hanging="360"/>
+      </w:pPr>
+      <w:rPr>
+        <w:rFonts w:ascii="Symbol" w:hAnsi="Symbol" w:hint="default"/>
+      </w:rPr>
+    </w:lvl>
+    <w:lvl w:ilvl="4" w:tplc="042A0003" w:tentative="1">
+      <w:start w:val="1"/>
+      <w:numFmt w:val="bullet"/>
+      <w:lvlText w:val="o"/>
+      <w:lvlJc w:val="left"/>
+      <w:pPr>
+        <w:ind w:left="5040" w:hanging="360"/>
+      </w:pPr>
+      <w:rPr>
+        <w:rFonts w:ascii="Courier New" w:hAnsi="Courier New" w:cs="Courier New" w:hint="default"/>
+      </w:rPr>
+    </w:lvl>
+    <w:lvl w:ilvl="5" w:tplc="042A0005" w:tentative="1">
+      <w:start w:val="1"/>
+      <w:numFmt w:val="bullet"/>
+      <w:lvlText w:val=""/>
+      <w:lvlJc w:val="left"/>
+      <w:pPr>
+        <w:ind w:left="5760" w:hanging="360"/>
+      </w:pPr>
+      <w:rPr>
+        <w:rFonts w:ascii="Wingdings" w:hAnsi="Wingdings" w:hint="default"/>
+      </w:rPr>
+    </w:lvl>
+    <w:lvl w:ilvl="6" w:tplc="042A0001" w:tentative="1">
+      <w:start w:val="1"/>
+      <w:numFmt w:val="bullet"/>
+      <w:lvlText w:val=""/>
+      <w:lvlJc w:val="left"/>
+      <w:pPr>
+        <w:ind w:left="6480" w:hanging="360"/>
+      </w:pPr>
+      <w:rPr>
+        <w:rFonts w:ascii="Symbol" w:hAnsi="Symbol" w:hint="default"/>
+      </w:rPr>
+    </w:lvl>
+    <w:lvl w:ilvl="7" w:tplc="042A0003" w:tentative="1">
+      <w:start w:val="1"/>
+      <w:numFmt w:val="bullet"/>
+      <w:lvlText w:val="o"/>
+      <w:lvlJc w:val="left"/>
+      <w:pPr>
+        <w:ind w:left="7200" w:hanging="360"/>
+      </w:pPr>
+      <w:rPr>
+        <w:rFonts w:ascii="Courier New" w:hAnsi="Courier New" w:cs="Courier New" w:hint="default"/>
+      </w:rPr>
+    </w:lvl>
+    <w:lvl w:ilvl="8" w:tplc="042A0005" w:tentative="1">
+      <w:start w:val="1"/>
+      <w:numFmt w:val="bullet"/>
+      <w:lvlText w:val=""/>
+      <w:lvlJc w:val="left"/>
+      <w:pPr>
+        <w:ind w:left="7920" w:hanging="360"/>
+      </w:pPr>
+      <w:rPr>
+        <w:rFonts w:ascii="Wingdings" w:hAnsi="Wingdings" w:hint="default"/>
+      </w:rPr>
+    </w:lvl>
+  </w:abstractNum>
+  <w:abstractNum w:abstractNumId="2">
     <w:nsid w:val="2718027D"/>
     <w:multiLevelType w:val="hybridMultilevel"/>
     <w:tmpl w:val="585883A6"/>
@@ -11416,7 +11925,7 @@
       </w:rPr>
     </w:lvl>
   </w:abstractNum>
-  <w:abstractNum w:abstractNumId="2">
+  <w:abstractNum w:abstractNumId="3">
     <w:nsid w:val="27F23381"/>
     <w:multiLevelType w:val="hybridMultilevel"/>
     <w:tmpl w:val="1FD45198"/>
@@ -11529,7 +12038,7 @@
       </w:rPr>
     </w:lvl>
   </w:abstractNum>
-  <w:abstractNum w:abstractNumId="3">
+  <w:abstractNum w:abstractNumId="4">
     <w:nsid w:val="298A470D"/>
     <w:multiLevelType w:val="hybridMultilevel"/>
     <w:tmpl w:val="17440F8C"/>
@@ -11642,7 +12151,233 @@
       </w:rPr>
     </w:lvl>
   </w:abstractNum>
-  <w:abstractNum w:abstractNumId="4">
+  <w:abstractNum w:abstractNumId="5">
+    <w:nsid w:val="2A4E3122"/>
+    <w:multiLevelType w:val="hybridMultilevel"/>
+    <w:tmpl w:val="603897D8"/>
+    <w:lvl w:ilvl="0" w:tplc="042A0001">
+      <w:start w:val="1"/>
+      <w:numFmt w:val="bullet"/>
+      <w:lvlText w:val=""/>
+      <w:lvlJc w:val="left"/>
+      <w:pPr>
+        <w:ind w:left="2070" w:hanging="360"/>
+      </w:pPr>
+      <w:rPr>
+        <w:rFonts w:ascii="Symbol" w:hAnsi="Symbol" w:hint="default"/>
+      </w:rPr>
+    </w:lvl>
+    <w:lvl w:ilvl="1" w:tplc="042A0003" w:tentative="1">
+      <w:start w:val="1"/>
+      <w:numFmt w:val="bullet"/>
+      <w:lvlText w:val="o"/>
+      <w:lvlJc w:val="left"/>
+      <w:pPr>
+        <w:ind w:left="2790" w:hanging="360"/>
+      </w:pPr>
+      <w:rPr>
+        <w:rFonts w:ascii="Courier New" w:hAnsi="Courier New" w:cs="Courier New" w:hint="default"/>
+      </w:rPr>
+    </w:lvl>
+    <w:lvl w:ilvl="2" w:tplc="042A0005" w:tentative="1">
+      <w:start w:val="1"/>
+      <w:numFmt w:val="bullet"/>
+      <w:lvlText w:val=""/>
+      <w:lvlJc w:val="left"/>
+      <w:pPr>
+        <w:ind w:left="3510" w:hanging="360"/>
+      </w:pPr>
+      <w:rPr>
+        <w:rFonts w:ascii="Wingdings" w:hAnsi="Wingdings" w:hint="default"/>
+      </w:rPr>
+    </w:lvl>
+    <w:lvl w:ilvl="3" w:tplc="042A0001" w:tentative="1">
+      <w:start w:val="1"/>
+      <w:numFmt w:val="bullet"/>
+      <w:lvlText w:val=""/>
+      <w:lvlJc w:val="left"/>
+      <w:pPr>
+        <w:ind w:left="4230" w:hanging="360"/>
+      </w:pPr>
+      <w:rPr>
+        <w:rFonts w:ascii="Symbol" w:hAnsi="Symbol" w:hint="default"/>
+      </w:rPr>
+    </w:lvl>
+    <w:lvl w:ilvl="4" w:tplc="042A0003" w:tentative="1">
+      <w:start w:val="1"/>
+      <w:numFmt w:val="bullet"/>
+      <w:lvlText w:val="o"/>
+      <w:lvlJc w:val="left"/>
+      <w:pPr>
+        <w:ind w:left="4950" w:hanging="360"/>
+      </w:pPr>
+      <w:rPr>
+        <w:rFonts w:ascii="Courier New" w:hAnsi="Courier New" w:cs="Courier New" w:hint="default"/>
+      </w:rPr>
+    </w:lvl>
+    <w:lvl w:ilvl="5" w:tplc="042A0005" w:tentative="1">
+      <w:start w:val="1"/>
+      <w:numFmt w:val="bullet"/>
+      <w:lvlText w:val=""/>
+      <w:lvlJc w:val="left"/>
+      <w:pPr>
+        <w:ind w:left="5670" w:hanging="360"/>
+      </w:pPr>
+      <w:rPr>
+        <w:rFonts w:ascii="Wingdings" w:hAnsi="Wingdings" w:hint="default"/>
+      </w:rPr>
+    </w:lvl>
+    <w:lvl w:ilvl="6" w:tplc="042A0001" w:tentative="1">
+      <w:start w:val="1"/>
+      <w:numFmt w:val="bullet"/>
+      <w:lvlText w:val=""/>
+      <w:lvlJc w:val="left"/>
+      <w:pPr>
+        <w:ind w:left="6390" w:hanging="360"/>
+      </w:pPr>
+      <w:rPr>
+        <w:rFonts w:ascii="Symbol" w:hAnsi="Symbol" w:hint="default"/>
+      </w:rPr>
+    </w:lvl>
+    <w:lvl w:ilvl="7" w:tplc="042A0003" w:tentative="1">
+      <w:start w:val="1"/>
+      <w:numFmt w:val="bullet"/>
+      <w:lvlText w:val="o"/>
+      <w:lvlJc w:val="left"/>
+      <w:pPr>
+        <w:ind w:left="7110" w:hanging="360"/>
+      </w:pPr>
+      <w:rPr>
+        <w:rFonts w:ascii="Courier New" w:hAnsi="Courier New" w:cs="Courier New" w:hint="default"/>
+      </w:rPr>
+    </w:lvl>
+    <w:lvl w:ilvl="8" w:tplc="042A0005" w:tentative="1">
+      <w:start w:val="1"/>
+      <w:numFmt w:val="bullet"/>
+      <w:lvlText w:val=""/>
+      <w:lvlJc w:val="left"/>
+      <w:pPr>
+        <w:ind w:left="7830" w:hanging="360"/>
+      </w:pPr>
+      <w:rPr>
+        <w:rFonts w:ascii="Wingdings" w:hAnsi="Wingdings" w:hint="default"/>
+      </w:rPr>
+    </w:lvl>
+  </w:abstractNum>
+  <w:abstractNum w:abstractNumId="6">
+    <w:nsid w:val="3E1E357A"/>
+    <w:multiLevelType w:val="hybridMultilevel"/>
+    <w:tmpl w:val="9FA60EEE"/>
+    <w:lvl w:ilvl="0" w:tplc="042A0001">
+      <w:start w:val="1"/>
+      <w:numFmt w:val="bullet"/>
+      <w:lvlText w:val=""/>
+      <w:lvlJc w:val="left"/>
+      <w:pPr>
+        <w:ind w:left="2160" w:hanging="360"/>
+      </w:pPr>
+      <w:rPr>
+        <w:rFonts w:ascii="Symbol" w:hAnsi="Symbol" w:hint="default"/>
+      </w:rPr>
+    </w:lvl>
+    <w:lvl w:ilvl="1" w:tplc="042A0003" w:tentative="1">
+      <w:start w:val="1"/>
+      <w:numFmt w:val="bullet"/>
+      <w:lvlText w:val="o"/>
+      <w:lvlJc w:val="left"/>
+      <w:pPr>
+        <w:ind w:left="2880" w:hanging="360"/>
+      </w:pPr>
+      <w:rPr>
+        <w:rFonts w:ascii="Courier New" w:hAnsi="Courier New" w:cs="Courier New" w:hint="default"/>
+      </w:rPr>
+    </w:lvl>
+    <w:lvl w:ilvl="2" w:tplc="042A0005" w:tentative="1">
+      <w:start w:val="1"/>
+      <w:numFmt w:val="bullet"/>
+      <w:lvlText w:val=""/>
+      <w:lvlJc w:val="left"/>
+      <w:pPr>
+        <w:ind w:left="3600" w:hanging="360"/>
+      </w:pPr>
+      <w:rPr>
+        <w:rFonts w:ascii="Wingdings" w:hAnsi="Wingdings" w:hint="default"/>
+      </w:rPr>
+    </w:lvl>
+    <w:lvl w:ilvl="3" w:tplc="042A0001" w:tentative="1">
+      <w:start w:val="1"/>
+      <w:numFmt w:val="bullet"/>
+      <w:lvlText w:val=""/>
+      <w:lvlJc w:val="left"/>
+      <w:pPr>
+        <w:ind w:left="4320" w:hanging="360"/>
+      </w:pPr>
+      <w:rPr>
+        <w:rFonts w:ascii="Symbol" w:hAnsi="Symbol" w:hint="default"/>
+      </w:rPr>
+    </w:lvl>
+    <w:lvl w:ilvl="4" w:tplc="042A0003" w:tentative="1">
+      <w:start w:val="1"/>
+      <w:numFmt w:val="bullet"/>
+      <w:lvlText w:val="o"/>
+      <w:lvlJc w:val="left"/>
+      <w:pPr>
+        <w:ind w:left="5040" w:hanging="360"/>
+      </w:pPr>
+      <w:rPr>
+        <w:rFonts w:ascii="Courier New" w:hAnsi="Courier New" w:cs="Courier New" w:hint="default"/>
+      </w:rPr>
+    </w:lvl>
+    <w:lvl w:ilvl="5" w:tplc="042A0005" w:tentative="1">
+      <w:start w:val="1"/>
+      <w:numFmt w:val="bullet"/>
+      <w:lvlText w:val=""/>
+      <w:lvlJc w:val="left"/>
+      <w:pPr>
+        <w:ind w:left="5760" w:hanging="360"/>
+      </w:pPr>
+      <w:rPr>
+        <w:rFonts w:ascii="Wingdings" w:hAnsi="Wingdings" w:hint="default"/>
+      </w:rPr>
+    </w:lvl>
+    <w:lvl w:ilvl="6" w:tplc="042A0001" w:tentative="1">
+      <w:start w:val="1"/>
+      <w:numFmt w:val="bullet"/>
+      <w:lvlText w:val=""/>
+      <w:lvlJc w:val="left"/>
+      <w:pPr>
+        <w:ind w:left="6480" w:hanging="360"/>
+      </w:pPr>
+      <w:rPr>
+        <w:rFonts w:ascii="Symbol" w:hAnsi="Symbol" w:hint="default"/>
+      </w:rPr>
+    </w:lvl>
+    <w:lvl w:ilvl="7" w:tplc="042A0003" w:tentative="1">
+      <w:start w:val="1"/>
+      <w:numFmt w:val="bullet"/>
+      <w:lvlText w:val="o"/>
+      <w:lvlJc w:val="left"/>
+      <w:pPr>
+        <w:ind w:left="7200" w:hanging="360"/>
+      </w:pPr>
+      <w:rPr>
+        <w:rFonts w:ascii="Courier New" w:hAnsi="Courier New" w:cs="Courier New" w:hint="default"/>
+      </w:rPr>
+    </w:lvl>
+    <w:lvl w:ilvl="8" w:tplc="042A0005" w:tentative="1">
+      <w:start w:val="1"/>
+      <w:numFmt w:val="bullet"/>
+      <w:lvlText w:val=""/>
+      <w:lvlJc w:val="left"/>
+      <w:pPr>
+        <w:ind w:left="7920" w:hanging="360"/>
+      </w:pPr>
+      <w:rPr>
+        <w:rFonts w:ascii="Wingdings" w:hAnsi="Wingdings" w:hint="default"/>
+      </w:rPr>
+    </w:lvl>
+  </w:abstractNum>
+  <w:abstractNum w:abstractNumId="7">
     <w:nsid w:val="43030036"/>
     <w:multiLevelType w:val="hybridMultilevel"/>
     <w:tmpl w:val="8288FC58"/>
@@ -11755,7 +12490,7 @@
       </w:rPr>
     </w:lvl>
   </w:abstractNum>
-  <w:abstractNum w:abstractNumId="5">
+  <w:abstractNum w:abstractNumId="8">
     <w:nsid w:val="4530046A"/>
     <w:multiLevelType w:val="hybridMultilevel"/>
     <w:tmpl w:val="067C3E1A"/>
@@ -11868,7 +12603,120 @@
       </w:rPr>
     </w:lvl>
   </w:abstractNum>
-  <w:abstractNum w:abstractNumId="6">
+  <w:abstractNum w:abstractNumId="9">
+    <w:nsid w:val="48576EAC"/>
+    <w:multiLevelType w:val="hybridMultilevel"/>
+    <w:tmpl w:val="D15C40FE"/>
+    <w:lvl w:ilvl="0" w:tplc="042A0001">
+      <w:start w:val="1"/>
+      <w:numFmt w:val="bullet"/>
+      <w:lvlText w:val=""/>
+      <w:lvlJc w:val="left"/>
+      <w:pPr>
+        <w:ind w:left="2160" w:hanging="360"/>
+      </w:pPr>
+      <w:rPr>
+        <w:rFonts w:ascii="Symbol" w:hAnsi="Symbol" w:hint="default"/>
+      </w:rPr>
+    </w:lvl>
+    <w:lvl w:ilvl="1" w:tplc="042A0003" w:tentative="1">
+      <w:start w:val="1"/>
+      <w:numFmt w:val="bullet"/>
+      <w:lvlText w:val="o"/>
+      <w:lvlJc w:val="left"/>
+      <w:pPr>
+        <w:ind w:left="2880" w:hanging="360"/>
+      </w:pPr>
+      <w:rPr>
+        <w:rFonts w:ascii="Courier New" w:hAnsi="Courier New" w:cs="Courier New" w:hint="default"/>
+      </w:rPr>
+    </w:lvl>
+    <w:lvl w:ilvl="2" w:tplc="042A0005" w:tentative="1">
+      <w:start w:val="1"/>
+      <w:numFmt w:val="bullet"/>
+      <w:lvlText w:val=""/>
+      <w:lvlJc w:val="left"/>
+      <w:pPr>
+        <w:ind w:left="3600" w:hanging="360"/>
+      </w:pPr>
+      <w:rPr>
+        <w:rFonts w:ascii="Wingdings" w:hAnsi="Wingdings" w:hint="default"/>
+      </w:rPr>
+    </w:lvl>
+    <w:lvl w:ilvl="3" w:tplc="042A0001" w:tentative="1">
+      <w:start w:val="1"/>
+      <w:numFmt w:val="bullet"/>
+      <w:lvlText w:val=""/>
+      <w:lvlJc w:val="left"/>
+      <w:pPr>
+        <w:ind w:left="4320" w:hanging="360"/>
+      </w:pPr>
+      <w:rPr>
+        <w:rFonts w:ascii="Symbol" w:hAnsi="Symbol" w:hint="default"/>
+      </w:rPr>
+    </w:lvl>
+    <w:lvl w:ilvl="4" w:tplc="042A0003" w:tentative="1">
+      <w:start w:val="1"/>
+      <w:numFmt w:val="bullet"/>
+      <w:lvlText w:val="o"/>
+      <w:lvlJc w:val="left"/>
+      <w:pPr>
+        <w:ind w:left="5040" w:hanging="360"/>
+      </w:pPr>
+      <w:rPr>
+        <w:rFonts w:ascii="Courier New" w:hAnsi="Courier New" w:cs="Courier New" w:hint="default"/>
+      </w:rPr>
+    </w:lvl>
+    <w:lvl w:ilvl="5" w:tplc="042A0005" w:tentative="1">
+      <w:start w:val="1"/>
+      <w:numFmt w:val="bullet"/>
+      <w:lvlText w:val=""/>
+      <w:lvlJc w:val="left"/>
+      <w:pPr>
+        <w:ind w:left="5760" w:hanging="360"/>
+      </w:pPr>
+      <w:rPr>
+        <w:rFonts w:ascii="Wingdings" w:hAnsi="Wingdings" w:hint="default"/>
+      </w:rPr>
+    </w:lvl>
+    <w:lvl w:ilvl="6" w:tplc="042A0001" w:tentative="1">
+      <w:start w:val="1"/>
+      <w:numFmt w:val="bullet"/>
+      <w:lvlText w:val=""/>
+      <w:lvlJc w:val="left"/>
+      <w:pPr>
+        <w:ind w:left="6480" w:hanging="360"/>
+      </w:pPr>
+      <w:rPr>
+        <w:rFonts w:ascii="Symbol" w:hAnsi="Symbol" w:hint="default"/>
+      </w:rPr>
+    </w:lvl>
+    <w:lvl w:ilvl="7" w:tplc="042A0003" w:tentative="1">
+      <w:start w:val="1"/>
+      <w:numFmt w:val="bullet"/>
+      <w:lvlText w:val="o"/>
+      <w:lvlJc w:val="left"/>
+      <w:pPr>
+        <w:ind w:left="7200" w:hanging="360"/>
+      </w:pPr>
+      <w:rPr>
+        <w:rFonts w:ascii="Courier New" w:hAnsi="Courier New" w:cs="Courier New" w:hint="default"/>
+      </w:rPr>
+    </w:lvl>
+    <w:lvl w:ilvl="8" w:tplc="042A0005" w:tentative="1">
+      <w:start w:val="1"/>
+      <w:numFmt w:val="bullet"/>
+      <w:lvlText w:val=""/>
+      <w:lvlJc w:val="left"/>
+      <w:pPr>
+        <w:ind w:left="7920" w:hanging="360"/>
+      </w:pPr>
+      <w:rPr>
+        <w:rFonts w:ascii="Wingdings" w:hAnsi="Wingdings" w:hint="default"/>
+      </w:rPr>
+    </w:lvl>
+  </w:abstractNum>
+  <w:abstractNum w:abstractNumId="10">
     <w:nsid w:val="4CC9031D"/>
     <w:multiLevelType w:val="hybridMultilevel"/>
     <w:tmpl w:val="5E404478"/>
@@ -11957,7 +12805,7 @@
       </w:pPr>
     </w:lvl>
   </w:abstractNum>
-  <w:abstractNum w:abstractNumId="7">
+  <w:abstractNum w:abstractNumId="11">
     <w:nsid w:val="514916D4"/>
     <w:multiLevelType w:val="hybridMultilevel"/>
     <w:tmpl w:val="FB7C4718"/>
@@ -12070,7 +12918,7 @@
       </w:rPr>
     </w:lvl>
   </w:abstractNum>
-  <w:abstractNum w:abstractNumId="8">
+  <w:abstractNum w:abstractNumId="12">
     <w:nsid w:val="5F034780"/>
     <w:multiLevelType w:val="hybridMultilevel"/>
     <w:tmpl w:val="B8A89BEE"/>
@@ -12159,7 +13007,7 @@
       </w:pPr>
     </w:lvl>
   </w:abstractNum>
-  <w:abstractNum w:abstractNumId="9">
+  <w:abstractNum w:abstractNumId="13">
     <w:nsid w:val="7604536D"/>
     <w:multiLevelType w:val="hybridMultilevel"/>
     <w:tmpl w:val="989644D6"/>
@@ -12272,7 +13120,7 @@
       </w:rPr>
     </w:lvl>
   </w:abstractNum>
-  <w:abstractNum w:abstractNumId="10">
+  <w:abstractNum w:abstractNumId="14">
     <w:nsid w:val="7F860FD0"/>
     <w:multiLevelType w:val="hybridMultilevel"/>
     <w:tmpl w:val="2DB03EFE"/>
@@ -12363,37 +13211,49 @@
     </w:lvl>
   </w:abstractNum>
   <w:num w:numId="1">
-    <w:abstractNumId w:val="6"/>
+    <w:abstractNumId w:val="10"/>
   </w:num>
   <w:num w:numId="2">
-    <w:abstractNumId w:val="8"/>
+    <w:abstractNumId w:val="12"/>
   </w:num>
   <w:num w:numId="3">
-    <w:abstractNumId w:val="3"/>
+    <w:abstractNumId w:val="4"/>
   </w:num>
   <w:num w:numId="4">
-    <w:abstractNumId w:val="4"/>
+    <w:abstractNumId w:val="7"/>
   </w:num>
   <w:num w:numId="5">
-    <w:abstractNumId w:val="1"/>
+    <w:abstractNumId w:val="2"/>
   </w:num>
   <w:num w:numId="6">
-    <w:abstractNumId w:val="10"/>
+    <w:abstractNumId w:val="14"/>
   </w:num>
   <w:num w:numId="7">
-    <w:abstractNumId w:val="9"/>
+    <w:abstractNumId w:val="13"/>
   </w:num>
   <w:num w:numId="8">
-    <w:abstractNumId w:val="7"/>
+    <w:abstractNumId w:val="11"/>
   </w:num>
   <w:num w:numId="9">
     <w:abstractNumId w:val="0"/>
   </w:num>
   <w:num w:numId="10">
+    <w:abstractNumId w:val="8"/>
+  </w:num>
+  <w:num w:numId="11">
+    <w:abstractNumId w:val="3"/>
+  </w:num>
+  <w:num w:numId="12">
     <w:abstractNumId w:val="5"/>
   </w:num>
-  <w:num w:numId="11">
-    <w:abstractNumId w:val="2"/>
+  <w:num w:numId="13">
+    <w:abstractNumId w:val="6"/>
+  </w:num>
+  <w:num w:numId="14">
+    <w:abstractNumId w:val="1"/>
+  </w:num>
+  <w:num w:numId="15">
+    <w:abstractNumId w:val="9"/>
   </w:num>
 </w:numbering>
 </file>
@@ -13236,4 +14096,16 @@
     </a:ext>
   </a:extLst>
 </a:theme>
+</file>
+
+<file path=customXml/item1.xml><?xml version="1.0" encoding="utf-8"?>
+<b:Sources xmlns:b="http://schemas.openxmlformats.org/officeDocument/2006/bibliography" xmlns="http://schemas.openxmlformats.org/officeDocument/2006/bibliography" SelectedStyle="\APASixthEditionOfficeOnline.xsl" StyleName="APA" Version="6"/>
+</file>
+
+<file path=customXml/itemProps1.xml><?xml version="1.0" encoding="utf-8"?>
+<ds:datastoreItem xmlns:ds="http://schemas.openxmlformats.org/officeDocument/2006/customXml" ds:itemID="{8D33F953-BB56-403A-B707-E3B20D2937BF}">
+  <ds:schemaRefs>
+    <ds:schemaRef ds:uri="http://schemas.openxmlformats.org/officeDocument/2006/bibliography"/>
+  </ds:schemaRefs>
+</ds:datastoreItem>
 </file>
</xml_diff>